<commit_message>
Agrego clase 2 de Gestión y actualizo archivos relacionados
</commit_message>
<xml_diff>
--- a/Legislación/TP I - Legislación.docx
+++ b/Legislación/TP I - Legislación.docx
@@ -17,54 +17,74 @@
           <w:rFonts w:ascii="Montserrat" w:hAnsi="Montserrat"/>
           <w:b/>
           <w:bCs/>
-          <w:sz w:val="26"/>
-          <w:szCs w:val="26"/>
-        </w:rPr>
-        <w:t>TRABAJO PRÁCTICO N°1 – LEGISLACIÓN</w:t>
-      </w:r>
-    </w:p>
-    <w:p>
-      <w:pPr>
-        <w:rPr>
-          <w:rFonts w:ascii="Montserrat" w:hAnsi="Montserrat"/>
-          <w:sz w:val="26"/>
-          <w:szCs w:val="26"/>
-        </w:rPr>
-      </w:pPr>
-      <w:r>
-        <w:rPr>
-          <w:rFonts w:ascii="Montserrat" w:hAnsi="Montserrat"/>
-          <w:sz w:val="26"/>
-          <w:szCs w:val="26"/>
-        </w:rPr>
-        <w:t>Tecnicatura Superior en Programación – UTN Mendoza</w:t>
-      </w:r>
-    </w:p>
-    <w:p>
-      <w:pPr>
-        <w:rPr>
-          <w:rFonts w:ascii="Montserrat" w:hAnsi="Montserrat"/>
-          <w:sz w:val="26"/>
-          <w:szCs w:val="26"/>
-        </w:rPr>
-      </w:pPr>
-      <w:r>
-        <w:rPr>
-          <w:rFonts w:ascii="Montserrat" w:hAnsi="Montserrat"/>
-          <w:sz w:val="26"/>
-          <w:szCs w:val="26"/>
-        </w:rPr>
-        <w:t>Cátedra: Legislación | Nivel: 2° año | Ciclo lectivo: 2024–2025</w:t>
-      </w:r>
-    </w:p>
-    <w:p>
-      <w:pPr>
-        <w:rPr>
-          <w:rFonts w:ascii="Montserrat" w:hAnsi="Montserrat"/>
-          <w:sz w:val="26"/>
-          <w:szCs w:val="26"/>
-        </w:rPr>
-      </w:pPr>
+          <w:noProof/>
+          <w:sz w:val="26"/>
+          <w:szCs w:val="26"/>
+        </w:rPr>
+        <w:drawing>
+          <wp:anchor distT="0" distB="0" distL="114300" distR="114300" simplePos="0" relativeHeight="251658240" behindDoc="1" locked="0" layoutInCell="1" allowOverlap="1" wp14:anchorId="7F18C94A" wp14:editId="38B3E688">
+            <wp:simplePos x="0" y="0"/>
+            <wp:positionH relativeFrom="margin">
+              <wp:align>center</wp:align>
+            </wp:positionH>
+            <wp:positionV relativeFrom="paragraph">
+              <wp:posOffset>181</wp:posOffset>
+            </wp:positionV>
+            <wp:extent cx="6908800" cy="9772015"/>
+            <wp:effectExtent l="0" t="0" r="6350" b="635"/>
+            <wp:wrapTight wrapText="bothSides">
+              <wp:wrapPolygon edited="0">
+                <wp:start x="0" y="0"/>
+                <wp:lineTo x="0" y="21559"/>
+                <wp:lineTo x="21560" y="21559"/>
+                <wp:lineTo x="21560" y="0"/>
+                <wp:lineTo x="0" y="0"/>
+              </wp:wrapPolygon>
+            </wp:wrapTight>
+            <wp:docPr id="1014332619" name="Imagen 1"/>
+            <wp:cNvGraphicFramePr>
+              <a:graphicFrameLocks xmlns:a="http://schemas.openxmlformats.org/drawingml/2006/main" noChangeAspect="1"/>
+            </wp:cNvGraphicFramePr>
+            <a:graphic xmlns:a="http://schemas.openxmlformats.org/drawingml/2006/main">
+              <a:graphicData uri="http://schemas.openxmlformats.org/drawingml/2006/picture">
+                <pic:pic xmlns:pic="http://schemas.openxmlformats.org/drawingml/2006/picture">
+                  <pic:nvPicPr>
+                    <pic:cNvPr id="1014332619" name="Imagen 1014332619"/>
+                    <pic:cNvPicPr/>
+                  </pic:nvPicPr>
+                  <pic:blipFill>
+                    <a:blip r:embed="rId7">
+                      <a:extLst>
+                        <a:ext uri="{28A0092B-C50C-407E-A947-70E740481C1C}">
+                          <a14:useLocalDpi xmlns:a14="http://schemas.microsoft.com/office/drawing/2010/main" val="0"/>
+                        </a:ext>
+                      </a:extLst>
+                    </a:blip>
+                    <a:stretch>
+                      <a:fillRect/>
+                    </a:stretch>
+                  </pic:blipFill>
+                  <pic:spPr>
+                    <a:xfrm>
+                      <a:off x="0" y="0"/>
+                      <a:ext cx="6908800" cy="9772015"/>
+                    </a:xfrm>
+                    <a:prstGeom prst="rect">
+                      <a:avLst/>
+                    </a:prstGeom>
+                  </pic:spPr>
+                </pic:pic>
+              </a:graphicData>
+            </a:graphic>
+            <wp14:sizeRelH relativeFrom="margin">
+              <wp14:pctWidth>0</wp14:pctWidth>
+            </wp14:sizeRelH>
+            <wp14:sizeRelV relativeFrom="margin">
+              <wp14:pctHeight>0</wp14:pctHeight>
+            </wp14:sizeRelV>
+          </wp:anchor>
+        </w:drawing>
+      </w:r>
     </w:p>
     <w:p>
       <w:pPr>
@@ -84,119 +104,52 @@
           <w:sz w:val="26"/>
           <w:szCs w:val="26"/>
         </w:rPr>
-        <w:t>1. RESUMEN GENERAL</w:t>
-      </w:r>
-    </w:p>
-    <w:p>
-      <w:pPr>
-        <w:rPr>
-          <w:rFonts w:ascii="Montserrat" w:hAnsi="Montserrat"/>
-          <w:sz w:val="26"/>
-          <w:szCs w:val="26"/>
-        </w:rPr>
-      </w:pPr>
-      <w:r>
-        <w:rPr>
-          <w:rFonts w:ascii="Montserrat" w:hAnsi="Montserrat"/>
-          <w:sz w:val="26"/>
-          <w:szCs w:val="26"/>
-        </w:rPr>
-        <w:t>1. ¿Qué es la Legislación?</w:t>
-      </w:r>
-    </w:p>
-    <w:p>
-      <w:pPr>
-        <w:rPr>
-          <w:rFonts w:ascii="Montserrat" w:hAnsi="Montserrat"/>
-          <w:sz w:val="26"/>
-          <w:szCs w:val="26"/>
-        </w:rPr>
-      </w:pPr>
-      <w:r>
-        <w:rPr>
-          <w:rFonts w:ascii="Montserrat" w:hAnsi="Montserrat"/>
-          <w:sz w:val="26"/>
-          <w:szCs w:val="26"/>
-        </w:rPr>
-        <w:t>La legislación es el conjunto de leyes que regulan una materia específica o el total de normas jurídicas de un país. También puede referirse al sistema jurídico en general.</w:t>
-      </w:r>
-    </w:p>
-    <w:p>
-      <w:pPr>
-        <w:rPr>
-          <w:rFonts w:ascii="Montserrat" w:hAnsi="Montserrat"/>
-          <w:sz w:val="26"/>
-          <w:szCs w:val="26"/>
-        </w:rPr>
-      </w:pPr>
-      <w:r>
-        <w:rPr>
-          <w:rFonts w:ascii="Montserrat" w:hAnsi="Montserrat"/>
-          <w:sz w:val="26"/>
-          <w:szCs w:val="26"/>
-        </w:rPr>
-        <w:t>• Ley: Es una norma dictada por una autoridad competente (como el Congreso), que ordena o prohíbe algo para garantizar justicia y bienestar social. Si no se cumple, hay sanciones.</w:t>
-      </w:r>
-    </w:p>
-    <w:p>
-      <w:pPr>
-        <w:rPr>
-          <w:rFonts w:ascii="Montserrat" w:hAnsi="Montserrat"/>
-          <w:sz w:val="26"/>
-          <w:szCs w:val="26"/>
-        </w:rPr>
-      </w:pPr>
-      <w:r>
-        <w:rPr>
-          <w:rFonts w:ascii="Montserrat" w:hAnsi="Montserrat"/>
-          <w:sz w:val="26"/>
-          <w:szCs w:val="26"/>
-        </w:rPr>
-        <w:t>• Derecho: Es el conjunto de normas que regulan cómo convivimos en sociedad. Sirve para resolver conflictos y mantener el orden.</w:t>
-      </w:r>
-    </w:p>
-    <w:p>
-      <w:pPr>
-        <w:rPr>
-          <w:rFonts w:ascii="Montserrat" w:hAnsi="Montserrat"/>
-          <w:sz w:val="26"/>
-          <w:szCs w:val="26"/>
-        </w:rPr>
-      </w:pPr>
-    </w:p>
-    <w:p>
-      <w:pPr>
-        <w:rPr>
-          <w:rFonts w:ascii="Montserrat" w:hAnsi="Montserrat"/>
-          <w:sz w:val="26"/>
-          <w:szCs w:val="26"/>
-        </w:rPr>
-      </w:pPr>
-      <w:r>
-        <w:rPr>
-          <w:rFonts w:ascii="Montserrat" w:hAnsi="Montserrat"/>
-          <w:sz w:val="26"/>
-          <w:szCs w:val="26"/>
-        </w:rPr>
-        <w:t>2. Tipos de Derecho</w:t>
-      </w:r>
-    </w:p>
-    <w:p>
-      <w:pPr>
-        <w:rPr>
-          <w:rFonts w:ascii="Montserrat" w:hAnsi="Montserrat"/>
-          <w:sz w:val="26"/>
-          <w:szCs w:val="26"/>
-        </w:rPr>
-      </w:pPr>
-      <w:r>
-        <w:rPr>
-          <w:rFonts w:ascii="Montserrat" w:hAnsi="Montserrat"/>
-          <w:sz w:val="26"/>
-          <w:szCs w:val="26"/>
-        </w:rPr>
-        <w:t>Se dividen en dos grandes grupos:</w:t>
-      </w:r>
+        <w:lastRenderedPageBreak/>
+        <w:t>TRABAJO PRÁCTICO N°1 – LEGISLACIÓN</w:t>
+      </w:r>
+    </w:p>
+    <w:p>
+      <w:pPr>
+        <w:rPr>
+          <w:rFonts w:ascii="Montserrat" w:hAnsi="Montserrat"/>
+          <w:sz w:val="26"/>
+          <w:szCs w:val="26"/>
+        </w:rPr>
+      </w:pPr>
+      <w:r>
+        <w:rPr>
+          <w:rFonts w:ascii="Montserrat" w:hAnsi="Montserrat"/>
+          <w:sz w:val="26"/>
+          <w:szCs w:val="26"/>
+        </w:rPr>
+        <w:t>Tecnicatura Superior en Programación – UTN Mendoza</w:t>
+      </w:r>
+    </w:p>
+    <w:p>
+      <w:pPr>
+        <w:rPr>
+          <w:rFonts w:ascii="Montserrat" w:hAnsi="Montserrat"/>
+          <w:sz w:val="26"/>
+          <w:szCs w:val="26"/>
+        </w:rPr>
+      </w:pPr>
+      <w:r>
+        <w:rPr>
+          <w:rFonts w:ascii="Montserrat" w:hAnsi="Montserrat"/>
+          <w:sz w:val="26"/>
+          <w:szCs w:val="26"/>
+        </w:rPr>
+        <w:t>Cátedra: Legislación | Nivel: 2° año | Ciclo lectivo: 2024–2025</w:t>
+      </w:r>
+    </w:p>
+    <w:p>
+      <w:pPr>
+        <w:rPr>
+          <w:rFonts w:ascii="Montserrat" w:hAnsi="Montserrat"/>
+          <w:sz w:val="26"/>
+          <w:szCs w:val="26"/>
+        </w:rPr>
+      </w:pPr>
     </w:p>
     <w:p>
       <w:pPr>
@@ -216,106 +169,118 @@
           <w:sz w:val="26"/>
           <w:szCs w:val="26"/>
         </w:rPr>
-        <w:t>Derecho Objetivo</w:t>
-      </w:r>
-    </w:p>
-    <w:p>
-      <w:pPr>
-        <w:rPr>
-          <w:rFonts w:ascii="Montserrat" w:hAnsi="Montserrat"/>
-          <w:sz w:val="26"/>
-          <w:szCs w:val="26"/>
-        </w:rPr>
-      </w:pPr>
-      <w:r>
-        <w:rPr>
-          <w:rFonts w:ascii="Montserrat" w:hAnsi="Montserrat"/>
-          <w:sz w:val="26"/>
-          <w:szCs w:val="26"/>
-        </w:rPr>
-        <w:t xml:space="preserve">• </w:t>
-      </w:r>
-      <w:r>
-        <w:rPr>
-          <w:rFonts w:ascii="Montserrat" w:hAnsi="Montserrat"/>
-          <w:sz w:val="26"/>
-          <w:szCs w:val="26"/>
-        </w:rPr>
-        <w:t xml:space="preserve"> </w:t>
-      </w:r>
-      <w:r>
-        <w:rPr>
-          <w:rFonts w:ascii="Montserrat" w:hAnsi="Montserrat"/>
-          <w:sz w:val="26"/>
-          <w:szCs w:val="26"/>
-        </w:rPr>
-        <w:t>Son las normas que regulan la conducta de las personas.</w:t>
-      </w:r>
-    </w:p>
-    <w:p>
-      <w:pPr>
-        <w:rPr>
-          <w:rFonts w:ascii="Montserrat" w:hAnsi="Montserrat"/>
-          <w:sz w:val="26"/>
-          <w:szCs w:val="26"/>
-        </w:rPr>
-      </w:pPr>
-      <w:r>
-        <w:rPr>
-          <w:rFonts w:ascii="Montserrat" w:hAnsi="Montserrat"/>
-          <w:sz w:val="26"/>
-          <w:szCs w:val="26"/>
-        </w:rPr>
-        <w:t xml:space="preserve">• </w:t>
-      </w:r>
-      <w:r>
-        <w:rPr>
-          <w:rFonts w:ascii="Montserrat" w:hAnsi="Montserrat"/>
-          <w:sz w:val="26"/>
-          <w:szCs w:val="26"/>
-        </w:rPr>
-        <w:t xml:space="preserve"> </w:t>
-      </w:r>
-      <w:r>
-        <w:rPr>
-          <w:rFonts w:ascii="Montserrat" w:hAnsi="Montserrat"/>
-          <w:sz w:val="26"/>
-          <w:szCs w:val="26"/>
-        </w:rPr>
-        <w:t>Otorgan derechos y también imponen obligaciones.</w:t>
-      </w:r>
-    </w:p>
-    <w:p>
-      <w:pPr>
-        <w:rPr>
-          <w:rFonts w:ascii="Montserrat" w:hAnsi="Montserrat"/>
-          <w:sz w:val="26"/>
-          <w:szCs w:val="26"/>
-        </w:rPr>
-      </w:pPr>
-      <w:r>
-        <w:rPr>
-          <w:rFonts w:ascii="Montserrat" w:hAnsi="Montserrat"/>
-          <w:sz w:val="26"/>
-          <w:szCs w:val="26"/>
-        </w:rPr>
-        <w:t xml:space="preserve">• </w:t>
-      </w:r>
-      <w:r>
-        <w:rPr>
-          <w:rFonts w:ascii="Montserrat" w:hAnsi="Montserrat"/>
-          <w:sz w:val="26"/>
-          <w:szCs w:val="26"/>
-        </w:rPr>
-        <w:t xml:space="preserve"> </w:t>
-      </w:r>
-      <w:r>
-        <w:rPr>
-          <w:rFonts w:ascii="Montserrat" w:hAnsi="Montserrat"/>
-          <w:sz w:val="26"/>
-          <w:szCs w:val="26"/>
-        </w:rPr>
-        <w:t>Buscan una convivencia justa entre todos.</w:t>
+        <w:t>1. RESUMEN GENERAL</w:t>
+      </w:r>
+    </w:p>
+    <w:p>
+      <w:pPr>
+        <w:rPr>
+          <w:rFonts w:ascii="Montserrat" w:hAnsi="Montserrat"/>
+          <w:sz w:val="26"/>
+          <w:szCs w:val="26"/>
+        </w:rPr>
+      </w:pPr>
+      <w:r>
+        <w:rPr>
+          <w:rFonts w:ascii="Montserrat" w:hAnsi="Montserrat"/>
+          <w:sz w:val="26"/>
+          <w:szCs w:val="26"/>
+        </w:rPr>
+        <w:t>1. ¿Qué es la Legislación?</w:t>
+      </w:r>
+    </w:p>
+    <w:p>
+      <w:pPr>
+        <w:rPr>
+          <w:rFonts w:ascii="Montserrat" w:hAnsi="Montserrat"/>
+          <w:sz w:val="26"/>
+          <w:szCs w:val="26"/>
+        </w:rPr>
+      </w:pPr>
+      <w:r>
+        <w:rPr>
+          <w:rFonts w:ascii="Montserrat" w:hAnsi="Montserrat"/>
+          <w:sz w:val="26"/>
+          <w:szCs w:val="26"/>
+        </w:rPr>
+        <w:t>La legislación es el conjunto de leyes que regulan una materia específica o el total de normas jurídicas de un país. También puede referirse al sistema jurídico en general.</w:t>
+      </w:r>
+    </w:p>
+    <w:p>
+      <w:pPr>
+        <w:rPr>
+          <w:rFonts w:ascii="Montserrat" w:hAnsi="Montserrat"/>
+          <w:sz w:val="26"/>
+          <w:szCs w:val="26"/>
+        </w:rPr>
+      </w:pPr>
+      <w:r>
+        <w:rPr>
+          <w:rFonts w:ascii="Montserrat" w:hAnsi="Montserrat"/>
+          <w:sz w:val="26"/>
+          <w:szCs w:val="26"/>
+        </w:rPr>
+        <w:t>• Ley: Es una norma dictada por una autoridad competente (como el Congreso), que ordena o prohíbe algo para garantizar justicia y bienestar social. Si no se cumple, hay sanciones.</w:t>
+      </w:r>
+    </w:p>
+    <w:p>
+      <w:pPr>
+        <w:rPr>
+          <w:rFonts w:ascii="Montserrat" w:hAnsi="Montserrat"/>
+          <w:sz w:val="26"/>
+          <w:szCs w:val="26"/>
+        </w:rPr>
+      </w:pPr>
+      <w:r>
+        <w:rPr>
+          <w:rFonts w:ascii="Montserrat" w:hAnsi="Montserrat"/>
+          <w:sz w:val="26"/>
+          <w:szCs w:val="26"/>
+        </w:rPr>
+        <w:t>• Derecho: Es el conjunto de normas que regulan cómo convivimos en sociedad. Sirve para resolver conflictos y mantener el orden.</w:t>
+      </w:r>
+    </w:p>
+    <w:p>
+      <w:pPr>
+        <w:rPr>
+          <w:rFonts w:ascii="Montserrat" w:hAnsi="Montserrat"/>
+          <w:sz w:val="26"/>
+          <w:szCs w:val="26"/>
+        </w:rPr>
+      </w:pPr>
+    </w:p>
+    <w:p>
+      <w:pPr>
+        <w:rPr>
+          <w:rFonts w:ascii="Montserrat" w:hAnsi="Montserrat"/>
+          <w:sz w:val="26"/>
+          <w:szCs w:val="26"/>
+        </w:rPr>
+      </w:pPr>
+      <w:r>
+        <w:rPr>
+          <w:rFonts w:ascii="Montserrat" w:hAnsi="Montserrat"/>
+          <w:sz w:val="26"/>
+          <w:szCs w:val="26"/>
+        </w:rPr>
+        <w:t>2. Tipos de Derecho</w:t>
+      </w:r>
+    </w:p>
+    <w:p>
+      <w:pPr>
+        <w:rPr>
+          <w:rFonts w:ascii="Montserrat" w:hAnsi="Montserrat"/>
+          <w:sz w:val="26"/>
+          <w:szCs w:val="26"/>
+        </w:rPr>
+      </w:pPr>
+      <w:r>
+        <w:rPr>
+          <w:rFonts w:ascii="Montserrat" w:hAnsi="Montserrat"/>
+          <w:sz w:val="26"/>
+          <w:szCs w:val="26"/>
+        </w:rPr>
+        <w:t>Se dividen en dos grandes grupos:</w:t>
       </w:r>
     </w:p>
     <w:p>
@@ -336,6 +301,126 @@
           <w:sz w:val="26"/>
           <w:szCs w:val="26"/>
         </w:rPr>
+        <w:t>Derecho Objetivo</w:t>
+      </w:r>
+    </w:p>
+    <w:p>
+      <w:pPr>
+        <w:rPr>
+          <w:rFonts w:ascii="Montserrat" w:hAnsi="Montserrat"/>
+          <w:sz w:val="26"/>
+          <w:szCs w:val="26"/>
+        </w:rPr>
+      </w:pPr>
+      <w:r>
+        <w:rPr>
+          <w:rFonts w:ascii="Montserrat" w:hAnsi="Montserrat"/>
+          <w:sz w:val="26"/>
+          <w:szCs w:val="26"/>
+        </w:rPr>
+        <w:t xml:space="preserve">• </w:t>
+      </w:r>
+      <w:r>
+        <w:rPr>
+          <w:rFonts w:ascii="Montserrat" w:hAnsi="Montserrat"/>
+          <w:sz w:val="26"/>
+          <w:szCs w:val="26"/>
+        </w:rPr>
+        <w:t xml:space="preserve"> </w:t>
+      </w:r>
+      <w:r>
+        <w:rPr>
+          <w:rFonts w:ascii="Montserrat" w:hAnsi="Montserrat"/>
+          <w:sz w:val="26"/>
+          <w:szCs w:val="26"/>
+        </w:rPr>
+        <w:t>Son las normas que regulan la conducta de las personas.</w:t>
+      </w:r>
+    </w:p>
+    <w:p>
+      <w:pPr>
+        <w:rPr>
+          <w:rFonts w:ascii="Montserrat" w:hAnsi="Montserrat"/>
+          <w:sz w:val="26"/>
+          <w:szCs w:val="26"/>
+        </w:rPr>
+      </w:pPr>
+      <w:r>
+        <w:rPr>
+          <w:rFonts w:ascii="Montserrat" w:hAnsi="Montserrat"/>
+          <w:sz w:val="26"/>
+          <w:szCs w:val="26"/>
+        </w:rPr>
+        <w:t xml:space="preserve">• </w:t>
+      </w:r>
+      <w:r>
+        <w:rPr>
+          <w:rFonts w:ascii="Montserrat" w:hAnsi="Montserrat"/>
+          <w:sz w:val="26"/>
+          <w:szCs w:val="26"/>
+        </w:rPr>
+        <w:t xml:space="preserve"> </w:t>
+      </w:r>
+      <w:r>
+        <w:rPr>
+          <w:rFonts w:ascii="Montserrat" w:hAnsi="Montserrat"/>
+          <w:sz w:val="26"/>
+          <w:szCs w:val="26"/>
+        </w:rPr>
+        <w:t>Otorgan derechos y también imponen obligaciones.</w:t>
+      </w:r>
+    </w:p>
+    <w:p>
+      <w:pPr>
+        <w:rPr>
+          <w:rFonts w:ascii="Montserrat" w:hAnsi="Montserrat"/>
+          <w:sz w:val="26"/>
+          <w:szCs w:val="26"/>
+        </w:rPr>
+      </w:pPr>
+      <w:r>
+        <w:rPr>
+          <w:rFonts w:ascii="Montserrat" w:hAnsi="Montserrat"/>
+          <w:sz w:val="26"/>
+          <w:szCs w:val="26"/>
+        </w:rPr>
+        <w:t xml:space="preserve">• </w:t>
+      </w:r>
+      <w:r>
+        <w:rPr>
+          <w:rFonts w:ascii="Montserrat" w:hAnsi="Montserrat"/>
+          <w:sz w:val="26"/>
+          <w:szCs w:val="26"/>
+        </w:rPr>
+        <w:t xml:space="preserve"> </w:t>
+      </w:r>
+      <w:r>
+        <w:rPr>
+          <w:rFonts w:ascii="Montserrat" w:hAnsi="Montserrat"/>
+          <w:sz w:val="26"/>
+          <w:szCs w:val="26"/>
+        </w:rPr>
+        <w:t>Buscan una convivencia justa entre todos.</w:t>
+      </w:r>
+    </w:p>
+    <w:p>
+      <w:pPr>
+        <w:rPr>
+          <w:rFonts w:ascii="Montserrat" w:hAnsi="Montserrat"/>
+          <w:b/>
+          <w:bCs/>
+          <w:sz w:val="26"/>
+          <w:szCs w:val="26"/>
+        </w:rPr>
+      </w:pPr>
+      <w:r>
+        <w:rPr>
+          <w:rFonts w:ascii="Montserrat" w:hAnsi="Montserrat"/>
+          <w:b/>
+          <w:bCs/>
+          <w:sz w:val="26"/>
+          <w:szCs w:val="26"/>
+        </w:rPr>
         <w:t>Derecho Subjetivo</w:t>
       </w:r>
     </w:p>
@@ -495,6 +580,7 @@
           <w:sz w:val="26"/>
           <w:szCs w:val="26"/>
         </w:rPr>
+        <w:lastRenderedPageBreak/>
         <w:t xml:space="preserve">• </w:t>
       </w:r>
       <w:r>
@@ -621,7 +707,6 @@
           <w:sz w:val="26"/>
           <w:szCs w:val="26"/>
         </w:rPr>
-        <w:lastRenderedPageBreak/>
         <w:t>4. Ramas del Derecho</w:t>
       </w:r>
     </w:p>
@@ -650,8 +735,8 @@
         <w:tblLook w:val="04A0" w:firstRow="1" w:lastRow="0" w:firstColumn="1" w:lastColumn="0" w:noHBand="0" w:noVBand="1"/>
       </w:tblPr>
       <w:tblGrid>
-        <w:gridCol w:w="4414"/>
-        <w:gridCol w:w="4414"/>
+        <w:gridCol w:w="4227"/>
+        <w:gridCol w:w="4267"/>
       </w:tblGrid>
       <w:tr>
         <w:trPr>
@@ -1153,6 +1238,7 @@
           <w:sz w:val="26"/>
           <w:szCs w:val="26"/>
         </w:rPr>
+        <w:lastRenderedPageBreak/>
         <w:t>Contrato</w:t>
       </w:r>
     </w:p>
@@ -1323,7 +1409,6 @@
           <w:sz w:val="26"/>
           <w:szCs w:val="26"/>
         </w:rPr>
-        <w:lastRenderedPageBreak/>
         <w:t>Ejemplo reciente:</w:t>
       </w:r>
     </w:p>
@@ -1462,7 +1547,16 @@
           <w:sz w:val="26"/>
           <w:szCs w:val="26"/>
         </w:rPr>
-        <w:t>El Derecho existe desde hace miles de años y surgió como una necesidad de las personas para convivir en sociedad sin conflictos. A medida que las relaciones humanas se volvieron más complejas, fue necesario establecer reglas claras para saber qué está permitido, qué está prohibido y cómo resolver los problemas entre personas.</w:t>
+        <w:t xml:space="preserve">El Derecho existe desde hace miles de años y surgió como una necesidad de las personas para convivir en sociedad sin conflictos. A medida que las relaciones humanas se volvieron </w:t>
+      </w:r>
+      <w:r>
+        <w:rPr>
+          <w:rFonts w:ascii="Montserrat" w:hAnsi="Montserrat"/>
+          <w:sz w:val="26"/>
+          <w:szCs w:val="26"/>
+        </w:rPr>
+        <w:lastRenderedPageBreak/>
+        <w:t>más complejas, fue necesario establecer reglas claras para saber qué está permitido, qué está prohibido y cómo resolver los problemas entre personas.</w:t>
       </w:r>
     </w:p>
     <w:p>
@@ -1695,68 +1789,76 @@
           <w:sz w:val="26"/>
           <w:szCs w:val="26"/>
         </w:rPr>
+        <w:t>La legislación es el conjunto de leyes que organiza y regula la vida en sociedad. Estas leyes son creadas por autoridades competentes (como el Congreso) y deben ser respetadas por todos. Si alguien no las cumple, puede recibir una sanción (como una multa o ir a juicio).</w:t>
+      </w:r>
+    </w:p>
+    <w:p>
+      <w:pPr>
+        <w:rPr>
+          <w:rFonts w:ascii="Montserrat" w:hAnsi="Montserrat"/>
+          <w:sz w:val="26"/>
+          <w:szCs w:val="26"/>
+        </w:rPr>
+      </w:pPr>
+    </w:p>
+    <w:p>
+      <w:pPr>
+        <w:rPr>
+          <w:rFonts w:ascii="Montserrat" w:hAnsi="Montserrat"/>
+          <w:sz w:val="26"/>
+          <w:szCs w:val="26"/>
+        </w:rPr>
+      </w:pPr>
+      <w:r>
+        <w:rPr>
+          <w:rFonts w:ascii="Montserrat" w:hAnsi="Montserrat"/>
+          <w:sz w:val="26"/>
+          <w:szCs w:val="26"/>
+        </w:rPr>
+        <w:t xml:space="preserve">3. COMENTARIOS: </w:t>
+      </w:r>
+    </w:p>
+    <w:p>
+      <w:pPr>
+        <w:rPr>
+          <w:rFonts w:ascii="Montserrat" w:hAnsi="Montserrat"/>
+          <w:sz w:val="26"/>
+          <w:szCs w:val="26"/>
+        </w:rPr>
+      </w:pPr>
+      <w:r>
+        <w:rPr>
+          <w:rFonts w:ascii="Montserrat" w:hAnsi="Montserrat"/>
+          <w:sz w:val="26"/>
+          <w:szCs w:val="26"/>
+        </w:rPr>
+        <w:t>¿Qué ramas del Derecho son más relevantes para nuestra profesión?</w:t>
+      </w:r>
+    </w:p>
+    <w:p>
+      <w:pPr>
+        <w:rPr>
+          <w:rFonts w:ascii="Montserrat" w:hAnsi="Montserrat"/>
+          <w:sz w:val="26"/>
+          <w:szCs w:val="26"/>
+        </w:rPr>
+      </w:pPr>
+      <w:r>
+        <w:rPr>
+          <w:rFonts w:ascii="Montserrat" w:hAnsi="Montserrat"/>
+          <w:sz w:val="26"/>
+          <w:szCs w:val="26"/>
+        </w:rPr>
+        <w:t xml:space="preserve">Como programadora, hay ciertas áreas del Derecho que son especialmente importantes porque regulan aspectos clave de tu trabajo, tus derechos como profesional, y la protección de tus </w:t>
+      </w:r>
+      <w:r>
+        <w:rPr>
+          <w:rFonts w:ascii="Montserrat" w:hAnsi="Montserrat"/>
+          <w:sz w:val="26"/>
+          <w:szCs w:val="26"/>
+        </w:rPr>
         <w:lastRenderedPageBreak/>
-        <w:t>La legislación es el conjunto de leyes que organiza y regula la vida en sociedad. Estas leyes son creadas por autoridades competentes (como el Congreso) y deben ser respetadas por todos. Si alguien no las cumple, puede recibir una sanción (como una multa o ir a juicio).</w:t>
-      </w:r>
-    </w:p>
-    <w:p>
-      <w:pPr>
-        <w:rPr>
-          <w:rFonts w:ascii="Montserrat" w:hAnsi="Montserrat"/>
-          <w:sz w:val="26"/>
-          <w:szCs w:val="26"/>
-        </w:rPr>
-      </w:pPr>
-    </w:p>
-    <w:p>
-      <w:pPr>
-        <w:rPr>
-          <w:rFonts w:ascii="Montserrat" w:hAnsi="Montserrat"/>
-          <w:sz w:val="26"/>
-          <w:szCs w:val="26"/>
-        </w:rPr>
-      </w:pPr>
-      <w:r>
-        <w:rPr>
-          <w:rFonts w:ascii="Montserrat" w:hAnsi="Montserrat"/>
-          <w:sz w:val="26"/>
-          <w:szCs w:val="26"/>
-        </w:rPr>
-        <w:t xml:space="preserve">3. COMENTARIOS: </w:t>
-      </w:r>
-    </w:p>
-    <w:p>
-      <w:pPr>
-        <w:rPr>
-          <w:rFonts w:ascii="Montserrat" w:hAnsi="Montserrat"/>
-          <w:sz w:val="26"/>
-          <w:szCs w:val="26"/>
-        </w:rPr>
-      </w:pPr>
-      <w:r>
-        <w:rPr>
-          <w:rFonts w:ascii="Montserrat" w:hAnsi="Montserrat"/>
-          <w:sz w:val="26"/>
-          <w:szCs w:val="26"/>
-        </w:rPr>
-        <w:t>¿Qué ramas del Derecho son más relevantes para nuestra profesión?</w:t>
-      </w:r>
-    </w:p>
-    <w:p>
-      <w:pPr>
-        <w:rPr>
-          <w:rFonts w:ascii="Montserrat" w:hAnsi="Montserrat"/>
-          <w:sz w:val="26"/>
-          <w:szCs w:val="26"/>
-        </w:rPr>
-      </w:pPr>
-      <w:r>
-        <w:rPr>
-          <w:rFonts w:ascii="Montserrat" w:hAnsi="Montserrat"/>
-          <w:sz w:val="26"/>
-          <w:szCs w:val="26"/>
-        </w:rPr>
-        <w:t>Como programadora, hay ciertas áreas del Derecho que son especialmente importantes porque regulan aspectos clave de tu trabajo, tus derechos como profesional, y la protección de tus creaciones digitales. A continuación, te explico cuáles son y por qué deberías conocerlas:</w:t>
+        <w:t>creaciones digitales. A continuación, te explico cuáles son y por qué deberías conocerlas:</w:t>
       </w:r>
     </w:p>
     <w:p>
@@ -2003,7 +2105,6 @@
           <w:sz w:val="26"/>
           <w:szCs w:val="26"/>
         </w:rPr>
-        <w:lastRenderedPageBreak/>
         <w:t>Ejemplo: Firmar un contrato de desarrollo web que especifique plazos, entregables y formas de pago.</w:t>
       </w:r>
     </w:p>
@@ -2051,6 +2152,7 @@
           <w:sz w:val="26"/>
           <w:szCs w:val="26"/>
         </w:rPr>
+        <w:lastRenderedPageBreak/>
         <w:t>Incluye los delitos informáticos. Es importante conocer qué conductas están prohibidas y cómo protegerte ante posibles ataques o fraudes digitales.</w:t>
       </w:r>
     </w:p>
@@ -2399,577 +2501,6 @@
           <w:sz w:val="26"/>
           <w:szCs w:val="26"/>
         </w:rPr>
-        <w:t xml:space="preserve">• </w:t>
-      </w:r>
-      <w:r>
-        <w:rPr>
-          <w:rFonts w:ascii="Montserrat" w:hAnsi="Montserrat"/>
-          <w:sz w:val="26"/>
-          <w:szCs w:val="26"/>
-        </w:rPr>
-        <w:t xml:space="preserve"> </w:t>
-      </w:r>
-      <w:r>
-        <w:rPr>
-          <w:rFonts w:ascii="Montserrat" w:hAnsi="Montserrat"/>
-          <w:sz w:val="26"/>
-          <w:szCs w:val="26"/>
-        </w:rPr>
-        <w:t>Política de privacidad clara: Informar a los usuarios qué datos se recopilan, cómo se usan y cómo se protegen.</w:t>
-      </w:r>
-    </w:p>
-    <w:p>
-      <w:pPr>
-        <w:rPr>
-          <w:rFonts w:ascii="Montserrat" w:hAnsi="Montserrat"/>
-          <w:sz w:val="26"/>
-          <w:szCs w:val="26"/>
-        </w:rPr>
-      </w:pPr>
-      <w:r>
-        <w:rPr>
-          <w:rFonts w:ascii="Montserrat" w:hAnsi="Montserrat"/>
-          <w:sz w:val="26"/>
-          <w:szCs w:val="26"/>
-        </w:rPr>
-        <w:t xml:space="preserve">• </w:t>
-      </w:r>
-      <w:r>
-        <w:rPr>
-          <w:rFonts w:ascii="Montserrat" w:hAnsi="Montserrat"/>
-          <w:sz w:val="26"/>
-          <w:szCs w:val="26"/>
-        </w:rPr>
-        <w:t xml:space="preserve"> </w:t>
-      </w:r>
-      <w:r>
-        <w:rPr>
-          <w:rFonts w:ascii="Montserrat" w:hAnsi="Montserrat"/>
-          <w:sz w:val="26"/>
-          <w:szCs w:val="26"/>
-        </w:rPr>
-        <w:t>Cumplimiento legal: Respetar leyes como la Ley 25.326 de Protección de Datos Personales en Argentina o el RGPD en Europa.</w:t>
-      </w:r>
-    </w:p>
-    <w:p>
-      <w:pPr>
-        <w:rPr>
-          <w:rFonts w:ascii="Montserrat" w:hAnsi="Montserrat"/>
-          <w:sz w:val="26"/>
-          <w:szCs w:val="26"/>
-        </w:rPr>
-      </w:pPr>
-      <w:r>
-        <w:rPr>
-          <w:rFonts w:ascii="Montserrat" w:hAnsi="Montserrat"/>
-          <w:sz w:val="26"/>
-          <w:szCs w:val="26"/>
-        </w:rPr>
-        <w:lastRenderedPageBreak/>
-        <w:t>3. Prevención de ataques</w:t>
-      </w:r>
-    </w:p>
-    <w:p>
-      <w:pPr>
-        <w:rPr>
-          <w:rFonts w:ascii="Montserrat" w:hAnsi="Montserrat"/>
-          <w:sz w:val="26"/>
-          <w:szCs w:val="26"/>
-        </w:rPr>
-      </w:pPr>
-      <w:r>
-        <w:rPr>
-          <w:rFonts w:ascii="Montserrat" w:hAnsi="Montserrat"/>
-          <w:sz w:val="26"/>
-          <w:szCs w:val="26"/>
-        </w:rPr>
-        <w:t>•</w:t>
-      </w:r>
-      <w:r>
-        <w:rPr>
-          <w:rFonts w:ascii="Montserrat" w:hAnsi="Montserrat"/>
-          <w:sz w:val="26"/>
-          <w:szCs w:val="26"/>
-        </w:rPr>
-        <w:t xml:space="preserve"> </w:t>
-      </w:r>
-      <w:r>
-        <w:rPr>
-          <w:rFonts w:ascii="Montserrat" w:hAnsi="Montserrat"/>
-          <w:sz w:val="26"/>
-          <w:szCs w:val="26"/>
-        </w:rPr>
-        <w:t>Actualizaciones constantes: Mantener el software y los sistemas actualizados para evitar vulnerabilidades.</w:t>
-      </w:r>
-    </w:p>
-    <w:p>
-      <w:pPr>
-        <w:rPr>
-          <w:rFonts w:ascii="Montserrat" w:hAnsi="Montserrat"/>
-          <w:sz w:val="26"/>
-          <w:szCs w:val="26"/>
-        </w:rPr>
-      </w:pPr>
-      <w:r>
-        <w:rPr>
-          <w:rFonts w:ascii="Montserrat" w:hAnsi="Montserrat"/>
-          <w:sz w:val="26"/>
-          <w:szCs w:val="26"/>
-        </w:rPr>
-        <w:t xml:space="preserve">• </w:t>
-      </w:r>
-      <w:r>
-        <w:rPr>
-          <w:rFonts w:ascii="Montserrat" w:hAnsi="Montserrat"/>
-          <w:sz w:val="26"/>
-          <w:szCs w:val="26"/>
-        </w:rPr>
-        <w:t xml:space="preserve"> </w:t>
-      </w:r>
-      <w:r>
-        <w:rPr>
-          <w:rFonts w:ascii="Montserrat" w:hAnsi="Montserrat"/>
-          <w:sz w:val="26"/>
-          <w:szCs w:val="26"/>
-        </w:rPr>
-        <w:t>Firewalls y antivirus: Usar herramientas que detecten y bloqueen accesos no autorizados o archivos maliciosos.</w:t>
-      </w:r>
-    </w:p>
-    <w:p>
-      <w:pPr>
-        <w:rPr>
-          <w:rFonts w:ascii="Montserrat" w:hAnsi="Montserrat"/>
-          <w:sz w:val="26"/>
-          <w:szCs w:val="26"/>
-        </w:rPr>
-      </w:pPr>
-      <w:r>
-        <w:rPr>
-          <w:rFonts w:ascii="Montserrat" w:hAnsi="Montserrat"/>
-          <w:sz w:val="26"/>
-          <w:szCs w:val="26"/>
-        </w:rPr>
-        <w:t xml:space="preserve">• </w:t>
-      </w:r>
-      <w:r>
-        <w:rPr>
-          <w:rFonts w:ascii="Montserrat" w:hAnsi="Montserrat"/>
-          <w:sz w:val="26"/>
-          <w:szCs w:val="26"/>
-        </w:rPr>
-        <w:t xml:space="preserve"> </w:t>
-      </w:r>
-      <w:r>
-        <w:rPr>
-          <w:rFonts w:ascii="Montserrat" w:hAnsi="Montserrat"/>
-          <w:sz w:val="26"/>
-          <w:szCs w:val="26"/>
-        </w:rPr>
-        <w:t>Auditorías de seguridad: Revisar periódicamente el código y los sistemas para detectar posibles fallas.</w:t>
-      </w:r>
-    </w:p>
-    <w:p>
-      <w:pPr>
-        <w:rPr>
-          <w:rFonts w:ascii="Montserrat" w:hAnsi="Montserrat"/>
-          <w:sz w:val="26"/>
-          <w:szCs w:val="26"/>
-        </w:rPr>
-      </w:pPr>
-    </w:p>
-    <w:p>
-      <w:pPr>
-        <w:rPr>
-          <w:rFonts w:ascii="Montserrat" w:hAnsi="Montserrat"/>
-          <w:sz w:val="26"/>
-          <w:szCs w:val="26"/>
-        </w:rPr>
-      </w:pPr>
-      <w:r>
-        <w:rPr>
-          <w:rFonts w:ascii="Montserrat" w:hAnsi="Montserrat"/>
-          <w:sz w:val="26"/>
-          <w:szCs w:val="26"/>
-        </w:rPr>
-        <w:t>4. Educación y concientización</w:t>
-      </w:r>
-    </w:p>
-    <w:p>
-      <w:pPr>
-        <w:rPr>
-          <w:rFonts w:ascii="Montserrat" w:hAnsi="Montserrat"/>
-          <w:sz w:val="26"/>
-          <w:szCs w:val="26"/>
-        </w:rPr>
-      </w:pPr>
-      <w:r>
-        <w:rPr>
-          <w:rFonts w:ascii="Montserrat" w:hAnsi="Montserrat"/>
-          <w:sz w:val="26"/>
-          <w:szCs w:val="26"/>
-        </w:rPr>
-        <w:t>•</w:t>
-      </w:r>
-      <w:r>
-        <w:rPr>
-          <w:rFonts w:ascii="Montserrat" w:hAnsi="Montserrat"/>
-          <w:sz w:val="26"/>
-          <w:szCs w:val="26"/>
-        </w:rPr>
-        <w:t xml:space="preserve">  </w:t>
-      </w:r>
-      <w:r>
-        <w:rPr>
-          <w:rFonts w:ascii="Montserrat" w:hAnsi="Montserrat"/>
-          <w:sz w:val="26"/>
-          <w:szCs w:val="26"/>
-        </w:rPr>
-        <w:t>Capacitación interna: Enseñar a los usuarios y equipos cómo reconocer amenazas (como correos falsos o enlaces peligrosos).</w:t>
-      </w:r>
-    </w:p>
-    <w:p>
-      <w:pPr>
-        <w:rPr>
-          <w:rFonts w:ascii="Montserrat" w:hAnsi="Montserrat"/>
-          <w:sz w:val="26"/>
-          <w:szCs w:val="26"/>
-        </w:rPr>
-      </w:pPr>
-      <w:r>
-        <w:rPr>
-          <w:rFonts w:ascii="Montserrat" w:hAnsi="Montserrat"/>
-          <w:sz w:val="26"/>
-          <w:szCs w:val="26"/>
-        </w:rPr>
-        <w:t xml:space="preserve">• </w:t>
-      </w:r>
-      <w:r>
-        <w:rPr>
-          <w:rFonts w:ascii="Montserrat" w:hAnsi="Montserrat"/>
-          <w:sz w:val="26"/>
-          <w:szCs w:val="26"/>
-        </w:rPr>
-        <w:t xml:space="preserve"> </w:t>
-      </w:r>
-      <w:r>
-        <w:rPr>
-          <w:rFonts w:ascii="Montserrat" w:hAnsi="Montserrat"/>
-          <w:sz w:val="26"/>
-          <w:szCs w:val="26"/>
-        </w:rPr>
-        <w:t>Buenas prácticas digitales: Fomentar el uso de contraseñas seguras, evitar compartir datos sensibles y no descargar archivos sospechosos.</w:t>
-      </w:r>
-    </w:p>
-    <w:p>
-      <w:pPr>
-        <w:rPr>
-          <w:rFonts w:ascii="Montserrat" w:hAnsi="Montserrat"/>
-          <w:sz w:val="26"/>
-          <w:szCs w:val="26"/>
-        </w:rPr>
-      </w:pPr>
-    </w:p>
-    <w:p>
-      <w:pPr>
-        <w:rPr>
-          <w:rFonts w:ascii="Montserrat" w:hAnsi="Montserrat"/>
-          <w:sz w:val="26"/>
-          <w:szCs w:val="26"/>
-        </w:rPr>
-      </w:pPr>
-      <w:r>
-        <w:rPr>
-          <w:rFonts w:ascii="Montserrat" w:hAnsi="Montserrat"/>
-          <w:sz w:val="26"/>
-          <w:szCs w:val="26"/>
-        </w:rPr>
-        <w:t>5. Herramientas útiles</w:t>
-      </w:r>
-    </w:p>
-    <w:p>
-      <w:pPr>
-        <w:rPr>
-          <w:rFonts w:ascii="Montserrat" w:hAnsi="Montserrat"/>
-          <w:sz w:val="26"/>
-          <w:szCs w:val="26"/>
-        </w:rPr>
-      </w:pPr>
-      <w:r>
-        <w:rPr>
-          <w:rFonts w:ascii="Montserrat" w:hAnsi="Montserrat"/>
-          <w:sz w:val="26"/>
-          <w:szCs w:val="26"/>
-        </w:rPr>
-        <w:t>•</w:t>
-      </w:r>
-      <w:r>
-        <w:rPr>
-          <w:rFonts w:ascii="Montserrat" w:hAnsi="Montserrat"/>
-          <w:sz w:val="26"/>
-          <w:szCs w:val="26"/>
-        </w:rPr>
-        <w:t xml:space="preserve"> </w:t>
-      </w:r>
-      <w:r>
-        <w:rPr>
-          <w:rFonts w:ascii="Montserrat" w:hAnsi="Montserrat"/>
-          <w:sz w:val="26"/>
-          <w:szCs w:val="26"/>
-        </w:rPr>
-        <w:t>OWASP Top 10: Lista de los riesgos más comunes en aplicaciones web. Ideal para tener en cuenta al desarrollar.</w:t>
-      </w:r>
-    </w:p>
-    <w:p>
-      <w:pPr>
-        <w:rPr>
-          <w:rFonts w:ascii="Montserrat" w:hAnsi="Montserrat"/>
-          <w:sz w:val="26"/>
-          <w:szCs w:val="26"/>
-        </w:rPr>
-      </w:pPr>
-      <w:r>
-        <w:rPr>
-          <w:rFonts w:ascii="Montserrat" w:hAnsi="Montserrat"/>
-          <w:sz w:val="26"/>
-          <w:szCs w:val="26"/>
-        </w:rPr>
-        <w:t xml:space="preserve">• GitHub Security </w:t>
-      </w:r>
-      <w:proofErr w:type="spellStart"/>
-      <w:r>
-        <w:rPr>
-          <w:rFonts w:ascii="Montserrat" w:hAnsi="Montserrat"/>
-          <w:sz w:val="26"/>
-          <w:szCs w:val="26"/>
-        </w:rPr>
-        <w:t>Alerts</w:t>
-      </w:r>
-      <w:proofErr w:type="spellEnd"/>
-      <w:r>
-        <w:rPr>
-          <w:rFonts w:ascii="Montserrat" w:hAnsi="Montserrat"/>
-          <w:sz w:val="26"/>
-          <w:szCs w:val="26"/>
-        </w:rPr>
-        <w:t>: Te avisa si alguna dependencia de tu proyecto tiene vulnerabilidades.</w:t>
-      </w:r>
-    </w:p>
-    <w:p>
-      <w:pPr>
-        <w:rPr>
-          <w:rFonts w:ascii="Montserrat" w:hAnsi="Montserrat"/>
-          <w:sz w:val="26"/>
-          <w:szCs w:val="26"/>
-        </w:rPr>
-      </w:pPr>
-      <w:r>
-        <w:rPr>
-          <w:rFonts w:ascii="Montserrat" w:hAnsi="Montserrat"/>
-          <w:sz w:val="26"/>
-          <w:szCs w:val="26"/>
-        </w:rPr>
-        <w:t>• HTTPS y certificados SSL: Protegen la comunicación entre el usuario y el servidor.</w:t>
-      </w:r>
-    </w:p>
-    <w:p>
-      <w:pPr>
-        <w:rPr>
-          <w:rFonts w:ascii="Montserrat" w:hAnsi="Montserrat"/>
-          <w:sz w:val="26"/>
-          <w:szCs w:val="26"/>
-        </w:rPr>
-      </w:pPr>
-    </w:p>
-    <w:p>
-      <w:pPr>
-        <w:rPr>
-          <w:rFonts w:ascii="Montserrat" w:hAnsi="Montserrat"/>
-          <w:sz w:val="26"/>
-          <w:szCs w:val="26"/>
-        </w:rPr>
-      </w:pPr>
-      <w:r>
-        <w:rPr>
-          <w:rFonts w:ascii="Montserrat" w:hAnsi="Montserrat"/>
-          <w:sz w:val="26"/>
-          <w:szCs w:val="26"/>
-        </w:rPr>
-        <w:t>5. NORMATIVAS RELACIONADAS Y EJEMPLOS USADOS</w:t>
-      </w:r>
-    </w:p>
-    <w:p>
-      <w:pPr>
-        <w:rPr>
-          <w:rFonts w:ascii="Montserrat" w:hAnsi="Montserrat"/>
-          <w:sz w:val="26"/>
-          <w:szCs w:val="26"/>
-        </w:rPr>
-      </w:pPr>
-      <w:r>
-        <w:rPr>
-          <w:rFonts w:ascii="Montserrat" w:hAnsi="Montserrat"/>
-          <w:sz w:val="26"/>
-          <w:szCs w:val="26"/>
-        </w:rPr>
-        <w:t>Los delitos informáticos no solo se combaten con tecnología, sino también con leyes que regulan el uso de la información digital. Como profesional, es clave conocer estas normativas para actuar con responsabilidad y proteger a los usuarios.</w:t>
-      </w:r>
-    </w:p>
-    <w:p>
-      <w:pPr>
-        <w:rPr>
-          <w:rFonts w:ascii="Montserrat" w:hAnsi="Montserrat"/>
-          <w:sz w:val="26"/>
-          <w:szCs w:val="26"/>
-        </w:rPr>
-      </w:pPr>
-      <w:r>
-        <w:rPr>
-          <w:rFonts w:ascii="Montserrat" w:hAnsi="Montserrat"/>
-          <w:sz w:val="26"/>
-          <w:szCs w:val="26"/>
-        </w:rPr>
-        <w:t>Principales normativas en Argentina</w:t>
-      </w:r>
-    </w:p>
-    <w:p>
-      <w:pPr>
-        <w:rPr>
-          <w:rFonts w:ascii="Montserrat" w:hAnsi="Montserrat"/>
-          <w:sz w:val="26"/>
-          <w:szCs w:val="26"/>
-        </w:rPr>
-      </w:pPr>
-      <w:r>
-        <w:rPr>
-          <w:rFonts w:ascii="Montserrat" w:hAnsi="Montserrat"/>
-          <w:sz w:val="26"/>
-          <w:szCs w:val="26"/>
-        </w:rPr>
-        <w:t>•</w:t>
-      </w:r>
-      <w:r>
-        <w:rPr>
-          <w:rFonts w:ascii="Montserrat" w:hAnsi="Montserrat"/>
-          <w:sz w:val="26"/>
-          <w:szCs w:val="26"/>
-        </w:rPr>
-        <w:t xml:space="preserve">  </w:t>
-      </w:r>
-      <w:r>
-        <w:rPr>
-          <w:rFonts w:ascii="Montserrat" w:hAnsi="Montserrat"/>
-          <w:sz w:val="26"/>
-          <w:szCs w:val="26"/>
-        </w:rPr>
-        <w:t>Ley 26.388 (2008): Modificó el Código Penal para incluir delitos informáticos. Penaliza el acceso indebido a sistemas, la alteración de datos, y el uso de información sin autorización.</w:t>
-      </w:r>
-    </w:p>
-    <w:p>
-      <w:pPr>
-        <w:rPr>
-          <w:rFonts w:ascii="Montserrat" w:hAnsi="Montserrat"/>
-          <w:sz w:val="26"/>
-          <w:szCs w:val="26"/>
-        </w:rPr>
-      </w:pPr>
-      <w:r>
-        <w:rPr>
-          <w:rFonts w:ascii="Montserrat" w:hAnsi="Montserrat"/>
-          <w:sz w:val="26"/>
-          <w:szCs w:val="26"/>
-        </w:rPr>
-        <w:t xml:space="preserve">• </w:t>
-      </w:r>
-      <w:r>
-        <w:rPr>
-          <w:rFonts w:ascii="Montserrat" w:hAnsi="Montserrat"/>
-          <w:sz w:val="26"/>
-          <w:szCs w:val="26"/>
-        </w:rPr>
-        <w:t xml:space="preserve"> </w:t>
-      </w:r>
-      <w:r>
-        <w:rPr>
-          <w:rFonts w:ascii="Montserrat" w:hAnsi="Montserrat"/>
-          <w:sz w:val="26"/>
-          <w:szCs w:val="26"/>
-        </w:rPr>
-        <w:t>Ley 25.326 de Protección de Datos Personales: Regula cómo deben tratarse los datos personales. Exige consentimiento, seguridad y transparencia.</w:t>
-      </w:r>
-    </w:p>
-    <w:p>
-      <w:pPr>
-        <w:rPr>
-          <w:rFonts w:ascii="Montserrat" w:hAnsi="Montserrat"/>
-          <w:sz w:val="26"/>
-          <w:szCs w:val="26"/>
-        </w:rPr>
-      </w:pPr>
-      <w:r>
-        <w:rPr>
-          <w:rFonts w:ascii="Montserrat" w:hAnsi="Montserrat"/>
-          <w:sz w:val="26"/>
-          <w:szCs w:val="26"/>
-        </w:rPr>
-        <w:t xml:space="preserve">• </w:t>
-      </w:r>
-      <w:r>
-        <w:rPr>
-          <w:rFonts w:ascii="Montserrat" w:hAnsi="Montserrat"/>
-          <w:sz w:val="26"/>
-          <w:szCs w:val="26"/>
-        </w:rPr>
-        <w:t xml:space="preserve"> </w:t>
-      </w:r>
-      <w:r>
-        <w:rPr>
-          <w:rFonts w:ascii="Montserrat" w:hAnsi="Montserrat"/>
-          <w:sz w:val="26"/>
-          <w:szCs w:val="26"/>
-        </w:rPr>
-        <w:t>Ley 11.723 de Propiedad Intelectual: Protege el software como obra intelectual. Usar o copiar código sin permiso puede ser delito.</w:t>
-      </w:r>
-    </w:p>
-    <w:p>
-      <w:pPr>
-        <w:rPr>
-          <w:rFonts w:ascii="Montserrat" w:hAnsi="Montserrat"/>
-          <w:sz w:val="26"/>
-          <w:szCs w:val="26"/>
-        </w:rPr>
-      </w:pPr>
-    </w:p>
-    <w:p>
-      <w:pPr>
-        <w:rPr>
-          <w:rFonts w:ascii="Montserrat" w:hAnsi="Montserrat"/>
-          <w:sz w:val="26"/>
-          <w:szCs w:val="26"/>
-        </w:rPr>
-      </w:pPr>
-      <w:r>
-        <w:rPr>
-          <w:rFonts w:ascii="Montserrat" w:hAnsi="Montserrat"/>
-          <w:sz w:val="26"/>
-          <w:szCs w:val="26"/>
-        </w:rPr>
-        <w:t>Normativas internacionales relevantes</w:t>
-      </w:r>
-    </w:p>
-    <w:p>
-      <w:pPr>
-        <w:rPr>
-          <w:rFonts w:ascii="Montserrat" w:hAnsi="Montserrat"/>
-          <w:sz w:val="26"/>
-          <w:szCs w:val="26"/>
-        </w:rPr>
-      </w:pPr>
-      <w:r>
-        <w:rPr>
-          <w:rFonts w:ascii="Montserrat" w:hAnsi="Montserrat"/>
-          <w:sz w:val="26"/>
-          <w:szCs w:val="26"/>
-        </w:rPr>
         <w:lastRenderedPageBreak/>
         <w:t xml:space="preserve">• </w:t>
       </w:r>
@@ -2987,6 +2518,577 @@
           <w:sz w:val="26"/>
           <w:szCs w:val="26"/>
         </w:rPr>
+        <w:t>Política de privacidad clara: Informar a los usuarios qué datos se recopilan, cómo se usan y cómo se protegen.</w:t>
+      </w:r>
+    </w:p>
+    <w:p>
+      <w:pPr>
+        <w:rPr>
+          <w:rFonts w:ascii="Montserrat" w:hAnsi="Montserrat"/>
+          <w:sz w:val="26"/>
+          <w:szCs w:val="26"/>
+        </w:rPr>
+      </w:pPr>
+      <w:r>
+        <w:rPr>
+          <w:rFonts w:ascii="Montserrat" w:hAnsi="Montserrat"/>
+          <w:sz w:val="26"/>
+          <w:szCs w:val="26"/>
+        </w:rPr>
+        <w:t xml:space="preserve">• </w:t>
+      </w:r>
+      <w:r>
+        <w:rPr>
+          <w:rFonts w:ascii="Montserrat" w:hAnsi="Montserrat"/>
+          <w:sz w:val="26"/>
+          <w:szCs w:val="26"/>
+        </w:rPr>
+        <w:t xml:space="preserve"> </w:t>
+      </w:r>
+      <w:r>
+        <w:rPr>
+          <w:rFonts w:ascii="Montserrat" w:hAnsi="Montserrat"/>
+          <w:sz w:val="26"/>
+          <w:szCs w:val="26"/>
+        </w:rPr>
+        <w:t>Cumplimiento legal: Respetar leyes como la Ley 25.326 de Protección de Datos Personales en Argentina o el RGPD en Europa.</w:t>
+      </w:r>
+    </w:p>
+    <w:p>
+      <w:pPr>
+        <w:rPr>
+          <w:rFonts w:ascii="Montserrat" w:hAnsi="Montserrat"/>
+          <w:sz w:val="26"/>
+          <w:szCs w:val="26"/>
+        </w:rPr>
+      </w:pPr>
+      <w:r>
+        <w:rPr>
+          <w:rFonts w:ascii="Montserrat" w:hAnsi="Montserrat"/>
+          <w:sz w:val="26"/>
+          <w:szCs w:val="26"/>
+        </w:rPr>
+        <w:t>3. Prevención de ataques</w:t>
+      </w:r>
+    </w:p>
+    <w:p>
+      <w:pPr>
+        <w:rPr>
+          <w:rFonts w:ascii="Montserrat" w:hAnsi="Montserrat"/>
+          <w:sz w:val="26"/>
+          <w:szCs w:val="26"/>
+        </w:rPr>
+      </w:pPr>
+      <w:r>
+        <w:rPr>
+          <w:rFonts w:ascii="Montserrat" w:hAnsi="Montserrat"/>
+          <w:sz w:val="26"/>
+          <w:szCs w:val="26"/>
+        </w:rPr>
+        <w:t>•</w:t>
+      </w:r>
+      <w:r>
+        <w:rPr>
+          <w:rFonts w:ascii="Montserrat" w:hAnsi="Montserrat"/>
+          <w:sz w:val="26"/>
+          <w:szCs w:val="26"/>
+        </w:rPr>
+        <w:t xml:space="preserve"> </w:t>
+      </w:r>
+      <w:r>
+        <w:rPr>
+          <w:rFonts w:ascii="Montserrat" w:hAnsi="Montserrat"/>
+          <w:sz w:val="26"/>
+          <w:szCs w:val="26"/>
+        </w:rPr>
+        <w:t>Actualizaciones constantes: Mantener el software y los sistemas actualizados para evitar vulnerabilidades.</w:t>
+      </w:r>
+    </w:p>
+    <w:p>
+      <w:pPr>
+        <w:rPr>
+          <w:rFonts w:ascii="Montserrat" w:hAnsi="Montserrat"/>
+          <w:sz w:val="26"/>
+          <w:szCs w:val="26"/>
+        </w:rPr>
+      </w:pPr>
+      <w:r>
+        <w:rPr>
+          <w:rFonts w:ascii="Montserrat" w:hAnsi="Montserrat"/>
+          <w:sz w:val="26"/>
+          <w:szCs w:val="26"/>
+        </w:rPr>
+        <w:t xml:space="preserve">• </w:t>
+      </w:r>
+      <w:r>
+        <w:rPr>
+          <w:rFonts w:ascii="Montserrat" w:hAnsi="Montserrat"/>
+          <w:sz w:val="26"/>
+          <w:szCs w:val="26"/>
+        </w:rPr>
+        <w:t xml:space="preserve"> </w:t>
+      </w:r>
+      <w:r>
+        <w:rPr>
+          <w:rFonts w:ascii="Montserrat" w:hAnsi="Montserrat"/>
+          <w:sz w:val="26"/>
+          <w:szCs w:val="26"/>
+        </w:rPr>
+        <w:t>Firewalls y antivirus: Usar herramientas que detecten y bloqueen accesos no autorizados o archivos maliciosos.</w:t>
+      </w:r>
+    </w:p>
+    <w:p>
+      <w:pPr>
+        <w:rPr>
+          <w:rFonts w:ascii="Montserrat" w:hAnsi="Montserrat"/>
+          <w:sz w:val="26"/>
+          <w:szCs w:val="26"/>
+        </w:rPr>
+      </w:pPr>
+      <w:r>
+        <w:rPr>
+          <w:rFonts w:ascii="Montserrat" w:hAnsi="Montserrat"/>
+          <w:sz w:val="26"/>
+          <w:szCs w:val="26"/>
+        </w:rPr>
+        <w:t xml:space="preserve">• </w:t>
+      </w:r>
+      <w:r>
+        <w:rPr>
+          <w:rFonts w:ascii="Montserrat" w:hAnsi="Montserrat"/>
+          <w:sz w:val="26"/>
+          <w:szCs w:val="26"/>
+        </w:rPr>
+        <w:t xml:space="preserve"> </w:t>
+      </w:r>
+      <w:r>
+        <w:rPr>
+          <w:rFonts w:ascii="Montserrat" w:hAnsi="Montserrat"/>
+          <w:sz w:val="26"/>
+          <w:szCs w:val="26"/>
+        </w:rPr>
+        <w:t>Auditorías de seguridad: Revisar periódicamente el código y los sistemas para detectar posibles fallas.</w:t>
+      </w:r>
+    </w:p>
+    <w:p>
+      <w:pPr>
+        <w:rPr>
+          <w:rFonts w:ascii="Montserrat" w:hAnsi="Montserrat"/>
+          <w:sz w:val="26"/>
+          <w:szCs w:val="26"/>
+        </w:rPr>
+      </w:pPr>
+    </w:p>
+    <w:p>
+      <w:pPr>
+        <w:rPr>
+          <w:rFonts w:ascii="Montserrat" w:hAnsi="Montserrat"/>
+          <w:sz w:val="26"/>
+          <w:szCs w:val="26"/>
+        </w:rPr>
+      </w:pPr>
+      <w:r>
+        <w:rPr>
+          <w:rFonts w:ascii="Montserrat" w:hAnsi="Montserrat"/>
+          <w:sz w:val="26"/>
+          <w:szCs w:val="26"/>
+        </w:rPr>
+        <w:t>4. Educación y concientización</w:t>
+      </w:r>
+    </w:p>
+    <w:p>
+      <w:pPr>
+        <w:rPr>
+          <w:rFonts w:ascii="Montserrat" w:hAnsi="Montserrat"/>
+          <w:sz w:val="26"/>
+          <w:szCs w:val="26"/>
+        </w:rPr>
+      </w:pPr>
+      <w:r>
+        <w:rPr>
+          <w:rFonts w:ascii="Montserrat" w:hAnsi="Montserrat"/>
+          <w:sz w:val="26"/>
+          <w:szCs w:val="26"/>
+        </w:rPr>
+        <w:t>•</w:t>
+      </w:r>
+      <w:r>
+        <w:rPr>
+          <w:rFonts w:ascii="Montserrat" w:hAnsi="Montserrat"/>
+          <w:sz w:val="26"/>
+          <w:szCs w:val="26"/>
+        </w:rPr>
+        <w:t xml:space="preserve">  </w:t>
+      </w:r>
+      <w:r>
+        <w:rPr>
+          <w:rFonts w:ascii="Montserrat" w:hAnsi="Montserrat"/>
+          <w:sz w:val="26"/>
+          <w:szCs w:val="26"/>
+        </w:rPr>
+        <w:t>Capacitación interna: Enseñar a los usuarios y equipos cómo reconocer amenazas (como correos falsos o enlaces peligrosos).</w:t>
+      </w:r>
+    </w:p>
+    <w:p>
+      <w:pPr>
+        <w:rPr>
+          <w:rFonts w:ascii="Montserrat" w:hAnsi="Montserrat"/>
+          <w:sz w:val="26"/>
+          <w:szCs w:val="26"/>
+        </w:rPr>
+      </w:pPr>
+      <w:r>
+        <w:rPr>
+          <w:rFonts w:ascii="Montserrat" w:hAnsi="Montserrat"/>
+          <w:sz w:val="26"/>
+          <w:szCs w:val="26"/>
+        </w:rPr>
+        <w:t xml:space="preserve">• </w:t>
+      </w:r>
+      <w:r>
+        <w:rPr>
+          <w:rFonts w:ascii="Montserrat" w:hAnsi="Montserrat"/>
+          <w:sz w:val="26"/>
+          <w:szCs w:val="26"/>
+        </w:rPr>
+        <w:t xml:space="preserve"> </w:t>
+      </w:r>
+      <w:r>
+        <w:rPr>
+          <w:rFonts w:ascii="Montserrat" w:hAnsi="Montserrat"/>
+          <w:sz w:val="26"/>
+          <w:szCs w:val="26"/>
+        </w:rPr>
+        <w:t>Buenas prácticas digitales: Fomentar el uso de contraseñas seguras, evitar compartir datos sensibles y no descargar archivos sospechosos.</w:t>
+      </w:r>
+    </w:p>
+    <w:p>
+      <w:pPr>
+        <w:rPr>
+          <w:rFonts w:ascii="Montserrat" w:hAnsi="Montserrat"/>
+          <w:sz w:val="26"/>
+          <w:szCs w:val="26"/>
+        </w:rPr>
+      </w:pPr>
+    </w:p>
+    <w:p>
+      <w:pPr>
+        <w:rPr>
+          <w:rFonts w:ascii="Montserrat" w:hAnsi="Montserrat"/>
+          <w:sz w:val="26"/>
+          <w:szCs w:val="26"/>
+        </w:rPr>
+      </w:pPr>
+      <w:r>
+        <w:rPr>
+          <w:rFonts w:ascii="Montserrat" w:hAnsi="Montserrat"/>
+          <w:sz w:val="26"/>
+          <w:szCs w:val="26"/>
+        </w:rPr>
+        <w:t>5. Herramientas útiles</w:t>
+      </w:r>
+    </w:p>
+    <w:p>
+      <w:pPr>
+        <w:rPr>
+          <w:rFonts w:ascii="Montserrat" w:hAnsi="Montserrat"/>
+          <w:sz w:val="26"/>
+          <w:szCs w:val="26"/>
+        </w:rPr>
+      </w:pPr>
+      <w:r>
+        <w:rPr>
+          <w:rFonts w:ascii="Montserrat" w:hAnsi="Montserrat"/>
+          <w:sz w:val="26"/>
+          <w:szCs w:val="26"/>
+        </w:rPr>
+        <w:t>•</w:t>
+      </w:r>
+      <w:r>
+        <w:rPr>
+          <w:rFonts w:ascii="Montserrat" w:hAnsi="Montserrat"/>
+          <w:sz w:val="26"/>
+          <w:szCs w:val="26"/>
+        </w:rPr>
+        <w:t xml:space="preserve"> </w:t>
+      </w:r>
+      <w:r>
+        <w:rPr>
+          <w:rFonts w:ascii="Montserrat" w:hAnsi="Montserrat"/>
+          <w:sz w:val="26"/>
+          <w:szCs w:val="26"/>
+        </w:rPr>
+        <w:t>OWASP Top 10: Lista de los riesgos más comunes en aplicaciones web. Ideal para tener en cuenta al desarrollar.</w:t>
+      </w:r>
+    </w:p>
+    <w:p>
+      <w:pPr>
+        <w:rPr>
+          <w:rFonts w:ascii="Montserrat" w:hAnsi="Montserrat"/>
+          <w:sz w:val="26"/>
+          <w:szCs w:val="26"/>
+        </w:rPr>
+      </w:pPr>
+      <w:r>
+        <w:rPr>
+          <w:rFonts w:ascii="Montserrat" w:hAnsi="Montserrat"/>
+          <w:sz w:val="26"/>
+          <w:szCs w:val="26"/>
+        </w:rPr>
+        <w:t xml:space="preserve">• GitHub Security </w:t>
+      </w:r>
+      <w:proofErr w:type="spellStart"/>
+      <w:r>
+        <w:rPr>
+          <w:rFonts w:ascii="Montserrat" w:hAnsi="Montserrat"/>
+          <w:sz w:val="26"/>
+          <w:szCs w:val="26"/>
+        </w:rPr>
+        <w:t>Alerts</w:t>
+      </w:r>
+      <w:proofErr w:type="spellEnd"/>
+      <w:r>
+        <w:rPr>
+          <w:rFonts w:ascii="Montserrat" w:hAnsi="Montserrat"/>
+          <w:sz w:val="26"/>
+          <w:szCs w:val="26"/>
+        </w:rPr>
+        <w:t>: Te avisa si alguna dependencia de tu proyecto tiene vulnerabilidades.</w:t>
+      </w:r>
+    </w:p>
+    <w:p>
+      <w:pPr>
+        <w:rPr>
+          <w:rFonts w:ascii="Montserrat" w:hAnsi="Montserrat"/>
+          <w:sz w:val="26"/>
+          <w:szCs w:val="26"/>
+        </w:rPr>
+      </w:pPr>
+      <w:r>
+        <w:rPr>
+          <w:rFonts w:ascii="Montserrat" w:hAnsi="Montserrat"/>
+          <w:sz w:val="26"/>
+          <w:szCs w:val="26"/>
+        </w:rPr>
+        <w:t>• HTTPS y certificados SSL: Protegen la comunicación entre el usuario y el servidor.</w:t>
+      </w:r>
+    </w:p>
+    <w:p>
+      <w:pPr>
+        <w:rPr>
+          <w:rFonts w:ascii="Montserrat" w:hAnsi="Montserrat"/>
+          <w:sz w:val="26"/>
+          <w:szCs w:val="26"/>
+        </w:rPr>
+      </w:pPr>
+    </w:p>
+    <w:p>
+      <w:pPr>
+        <w:rPr>
+          <w:rFonts w:ascii="Montserrat" w:hAnsi="Montserrat"/>
+          <w:sz w:val="26"/>
+          <w:szCs w:val="26"/>
+        </w:rPr>
+      </w:pPr>
+      <w:r>
+        <w:rPr>
+          <w:rFonts w:ascii="Montserrat" w:hAnsi="Montserrat"/>
+          <w:sz w:val="26"/>
+          <w:szCs w:val="26"/>
+        </w:rPr>
+        <w:t>5. NORMATIVAS RELACIONADAS Y EJEMPLOS USADOS</w:t>
+      </w:r>
+    </w:p>
+    <w:p>
+      <w:pPr>
+        <w:rPr>
+          <w:rFonts w:ascii="Montserrat" w:hAnsi="Montserrat"/>
+          <w:sz w:val="26"/>
+          <w:szCs w:val="26"/>
+        </w:rPr>
+      </w:pPr>
+      <w:r>
+        <w:rPr>
+          <w:rFonts w:ascii="Montserrat" w:hAnsi="Montserrat"/>
+          <w:sz w:val="26"/>
+          <w:szCs w:val="26"/>
+        </w:rPr>
+        <w:t>Los delitos informáticos no solo se combaten con tecnología, sino también con leyes que regulan el uso de la información digital. Como profesional, es clave conocer estas normativas para actuar con responsabilidad y proteger a los usuarios.</w:t>
+      </w:r>
+    </w:p>
+    <w:p>
+      <w:pPr>
+        <w:rPr>
+          <w:rFonts w:ascii="Montserrat" w:hAnsi="Montserrat"/>
+          <w:sz w:val="26"/>
+          <w:szCs w:val="26"/>
+        </w:rPr>
+      </w:pPr>
+      <w:r>
+        <w:rPr>
+          <w:rFonts w:ascii="Montserrat" w:hAnsi="Montserrat"/>
+          <w:sz w:val="26"/>
+          <w:szCs w:val="26"/>
+        </w:rPr>
+        <w:lastRenderedPageBreak/>
+        <w:t>Principales normativas en Argentina</w:t>
+      </w:r>
+    </w:p>
+    <w:p>
+      <w:pPr>
+        <w:rPr>
+          <w:rFonts w:ascii="Montserrat" w:hAnsi="Montserrat"/>
+          <w:sz w:val="26"/>
+          <w:szCs w:val="26"/>
+        </w:rPr>
+      </w:pPr>
+      <w:r>
+        <w:rPr>
+          <w:rFonts w:ascii="Montserrat" w:hAnsi="Montserrat"/>
+          <w:sz w:val="26"/>
+          <w:szCs w:val="26"/>
+        </w:rPr>
+        <w:t>•</w:t>
+      </w:r>
+      <w:r>
+        <w:rPr>
+          <w:rFonts w:ascii="Montserrat" w:hAnsi="Montserrat"/>
+          <w:sz w:val="26"/>
+          <w:szCs w:val="26"/>
+        </w:rPr>
+        <w:t xml:space="preserve">  </w:t>
+      </w:r>
+      <w:r>
+        <w:rPr>
+          <w:rFonts w:ascii="Montserrat" w:hAnsi="Montserrat"/>
+          <w:sz w:val="26"/>
+          <w:szCs w:val="26"/>
+        </w:rPr>
+        <w:t>Ley 26.388 (2008): Modificó el Código Penal para incluir delitos informáticos. Penaliza el acceso indebido a sistemas, la alteración de datos, y el uso de información sin autorización.</w:t>
+      </w:r>
+    </w:p>
+    <w:p>
+      <w:pPr>
+        <w:rPr>
+          <w:rFonts w:ascii="Montserrat" w:hAnsi="Montserrat"/>
+          <w:sz w:val="26"/>
+          <w:szCs w:val="26"/>
+        </w:rPr>
+      </w:pPr>
+      <w:r>
+        <w:rPr>
+          <w:rFonts w:ascii="Montserrat" w:hAnsi="Montserrat"/>
+          <w:sz w:val="26"/>
+          <w:szCs w:val="26"/>
+        </w:rPr>
+        <w:t xml:space="preserve">• </w:t>
+      </w:r>
+      <w:r>
+        <w:rPr>
+          <w:rFonts w:ascii="Montserrat" w:hAnsi="Montserrat"/>
+          <w:sz w:val="26"/>
+          <w:szCs w:val="26"/>
+        </w:rPr>
+        <w:t xml:space="preserve"> </w:t>
+      </w:r>
+      <w:r>
+        <w:rPr>
+          <w:rFonts w:ascii="Montserrat" w:hAnsi="Montserrat"/>
+          <w:sz w:val="26"/>
+          <w:szCs w:val="26"/>
+        </w:rPr>
+        <w:t>Ley 25.326 de Protección de Datos Personales: Regula cómo deben tratarse los datos personales. Exige consentimiento, seguridad y transparencia.</w:t>
+      </w:r>
+    </w:p>
+    <w:p>
+      <w:pPr>
+        <w:rPr>
+          <w:rFonts w:ascii="Montserrat" w:hAnsi="Montserrat"/>
+          <w:sz w:val="26"/>
+          <w:szCs w:val="26"/>
+        </w:rPr>
+      </w:pPr>
+      <w:r>
+        <w:rPr>
+          <w:rFonts w:ascii="Montserrat" w:hAnsi="Montserrat"/>
+          <w:sz w:val="26"/>
+          <w:szCs w:val="26"/>
+        </w:rPr>
+        <w:t xml:space="preserve">• </w:t>
+      </w:r>
+      <w:r>
+        <w:rPr>
+          <w:rFonts w:ascii="Montserrat" w:hAnsi="Montserrat"/>
+          <w:sz w:val="26"/>
+          <w:szCs w:val="26"/>
+        </w:rPr>
+        <w:t xml:space="preserve"> </w:t>
+      </w:r>
+      <w:r>
+        <w:rPr>
+          <w:rFonts w:ascii="Montserrat" w:hAnsi="Montserrat"/>
+          <w:sz w:val="26"/>
+          <w:szCs w:val="26"/>
+        </w:rPr>
+        <w:t>Ley 11.723 de Propiedad Intelectual: Protege el software como obra intelectual. Usar o copiar código sin permiso puede ser delito.</w:t>
+      </w:r>
+    </w:p>
+    <w:p>
+      <w:pPr>
+        <w:rPr>
+          <w:rFonts w:ascii="Montserrat" w:hAnsi="Montserrat"/>
+          <w:sz w:val="26"/>
+          <w:szCs w:val="26"/>
+        </w:rPr>
+      </w:pPr>
+    </w:p>
+    <w:p>
+      <w:pPr>
+        <w:rPr>
+          <w:rFonts w:ascii="Montserrat" w:hAnsi="Montserrat"/>
+          <w:sz w:val="26"/>
+          <w:szCs w:val="26"/>
+        </w:rPr>
+      </w:pPr>
+      <w:r>
+        <w:rPr>
+          <w:rFonts w:ascii="Montserrat" w:hAnsi="Montserrat"/>
+          <w:sz w:val="26"/>
+          <w:szCs w:val="26"/>
+        </w:rPr>
+        <w:t>Normativas internacionales relevantes</w:t>
+      </w:r>
+    </w:p>
+    <w:p>
+      <w:pPr>
+        <w:rPr>
+          <w:rFonts w:ascii="Montserrat" w:hAnsi="Montserrat"/>
+          <w:sz w:val="26"/>
+          <w:szCs w:val="26"/>
+        </w:rPr>
+      </w:pPr>
+      <w:r>
+        <w:rPr>
+          <w:rFonts w:ascii="Montserrat" w:hAnsi="Montserrat"/>
+          <w:sz w:val="26"/>
+          <w:szCs w:val="26"/>
+        </w:rPr>
+        <w:t xml:space="preserve">• </w:t>
+      </w:r>
+      <w:r>
+        <w:rPr>
+          <w:rFonts w:ascii="Montserrat" w:hAnsi="Montserrat"/>
+          <w:sz w:val="26"/>
+          <w:szCs w:val="26"/>
+        </w:rPr>
+        <w:t xml:space="preserve"> </w:t>
+      </w:r>
+      <w:r>
+        <w:rPr>
+          <w:rFonts w:ascii="Montserrat" w:hAnsi="Montserrat"/>
+          <w:sz w:val="26"/>
+          <w:szCs w:val="26"/>
+        </w:rPr>
         <w:t>Reglamento General de Protección de Datos (RGPD): Aplica en Europa, pero muchas empresas argentinas lo adoptan por trabajar con clientes internacionales. Exige medidas estrictas de seguridad y privacidad.</w:t>
       </w:r>
     </w:p>
@@ -3254,6 +3356,7 @@
           <w:sz w:val="26"/>
           <w:szCs w:val="26"/>
         </w:rPr>
+        <w:lastRenderedPageBreak/>
         <w:t xml:space="preserve">• </w:t>
       </w:r>
       <w:r>
@@ -3476,7 +3579,6 @@
           <w:sz w:val="26"/>
           <w:szCs w:val="26"/>
         </w:rPr>
-        <w:lastRenderedPageBreak/>
         <w:t xml:space="preserve">Ley aplicable: </w:t>
       </w:r>
       <w:r>
@@ -3710,6 +3812,7 @@
           <w:sz w:val="26"/>
           <w:szCs w:val="26"/>
         </w:rPr>
+        <w:lastRenderedPageBreak/>
         <w:t xml:space="preserve">• </w:t>
       </w:r>
       <w:r>
@@ -4078,172 +4181,222 @@
           <w:sz w:val="26"/>
           <w:szCs w:val="26"/>
         </w:rPr>
+        <w:t xml:space="preserve">• </w:t>
+      </w:r>
+      <w:r>
+        <w:rPr>
+          <w:rFonts w:ascii="Montserrat" w:hAnsi="Montserrat"/>
+          <w:sz w:val="26"/>
+          <w:szCs w:val="26"/>
+        </w:rPr>
+        <w:t xml:space="preserve"> </w:t>
+      </w:r>
+      <w:r>
+        <w:rPr>
+          <w:rFonts w:ascii="Montserrat" w:hAnsi="Montserrat"/>
+          <w:sz w:val="26"/>
+          <w:szCs w:val="26"/>
+        </w:rPr>
+        <w:t>Castro Sammartino &amp; Pierini – Uso de software sin licencia</w:t>
+      </w:r>
+      <w:r>
+        <w:rPr>
+          <w:rFonts w:ascii="Montserrat" w:hAnsi="Montserrat"/>
+          <w:sz w:val="26"/>
+          <w:szCs w:val="26"/>
+        </w:rPr>
+        <w:t xml:space="preserve">: </w:t>
+      </w:r>
+      <w:r>
+        <w:rPr>
+          <w:rFonts w:ascii="Montserrat" w:hAnsi="Montserrat"/>
+          <w:sz w:val="26"/>
+          <w:szCs w:val="26"/>
+        </w:rPr>
+        <w:t>https://cspabogados.com.ar/uso-de-software-sin-licencia/</w:t>
+      </w:r>
+    </w:p>
+    <w:p>
+      <w:pPr>
+        <w:rPr>
+          <w:rFonts w:ascii="Montserrat" w:hAnsi="Montserrat"/>
+          <w:sz w:val="26"/>
+          <w:szCs w:val="26"/>
+        </w:rPr>
+      </w:pPr>
+      <w:r>
+        <w:rPr>
+          <w:rFonts w:ascii="Montserrat" w:hAnsi="Montserrat"/>
+          <w:sz w:val="26"/>
+          <w:szCs w:val="26"/>
+        </w:rPr>
+        <w:t xml:space="preserve">• </w:t>
+      </w:r>
+      <w:r>
+        <w:rPr>
+          <w:rFonts w:ascii="Montserrat" w:hAnsi="Montserrat"/>
+          <w:sz w:val="26"/>
+          <w:szCs w:val="26"/>
+        </w:rPr>
+        <w:t xml:space="preserve"> </w:t>
+      </w:r>
+      <w:r>
+        <w:rPr>
+          <w:rFonts w:ascii="Montserrat" w:hAnsi="Montserrat"/>
+          <w:sz w:val="26"/>
+          <w:szCs w:val="26"/>
+        </w:rPr>
+        <w:t>Noticias Argentinas – Fraude digital en Argentina</w:t>
+      </w:r>
+      <w:r>
+        <w:rPr>
+          <w:rFonts w:ascii="Montserrat" w:hAnsi="Montserrat"/>
+          <w:sz w:val="26"/>
+          <w:szCs w:val="26"/>
+        </w:rPr>
+        <w:t xml:space="preserve">: </w:t>
+      </w:r>
+      <w:r>
+        <w:rPr>
+          <w:rFonts w:ascii="Montserrat" w:hAnsi="Montserrat"/>
+          <w:sz w:val="26"/>
+          <w:szCs w:val="26"/>
+        </w:rPr>
+        <w:t>https://noticiasargentinas.com/sociedad/fraude-digital-en-argentina--3-de-cada-4-usuarios-ya-fueron-victimas_a68975554ffabc38d528a1d35</w:t>
+      </w:r>
+    </w:p>
+    <w:p>
+      <w:pPr>
+        <w:rPr>
+          <w:rFonts w:ascii="Montserrat" w:hAnsi="Montserrat"/>
+          <w:sz w:val="26"/>
+          <w:szCs w:val="26"/>
+        </w:rPr>
+      </w:pPr>
+    </w:p>
+    <w:p>
+      <w:pPr>
+        <w:rPr>
+          <w:rFonts w:ascii="Montserrat" w:hAnsi="Montserrat"/>
+          <w:sz w:val="26"/>
+          <w:szCs w:val="26"/>
+        </w:rPr>
+      </w:pPr>
+      <w:r>
+        <w:rPr>
+          <w:rFonts w:ascii="Montserrat" w:hAnsi="Montserrat"/>
+          <w:sz w:val="26"/>
+          <w:szCs w:val="26"/>
+        </w:rPr>
+        <w:t>6. CONCLUSIÓN</w:t>
+      </w:r>
+    </w:p>
+    <w:p>
+      <w:pPr>
+        <w:rPr>
+          <w:rFonts w:ascii="Montserrat" w:hAnsi="Montserrat"/>
+          <w:sz w:val="26"/>
+          <w:szCs w:val="26"/>
+        </w:rPr>
+      </w:pPr>
+      <w:r>
+        <w:rPr>
+          <w:rFonts w:ascii="Montserrat" w:hAnsi="Montserrat"/>
+          <w:sz w:val="26"/>
+          <w:szCs w:val="26"/>
+        </w:rPr>
         <w:lastRenderedPageBreak/>
-        <w:t xml:space="preserve">• </w:t>
-      </w:r>
-      <w:r>
-        <w:rPr>
-          <w:rFonts w:ascii="Montserrat" w:hAnsi="Montserrat"/>
-          <w:sz w:val="26"/>
-          <w:szCs w:val="26"/>
-        </w:rPr>
-        <w:t xml:space="preserve"> </w:t>
-      </w:r>
-      <w:r>
-        <w:rPr>
-          <w:rFonts w:ascii="Montserrat" w:hAnsi="Montserrat"/>
-          <w:sz w:val="26"/>
-          <w:szCs w:val="26"/>
-        </w:rPr>
-        <w:t>Castro Sammartino &amp; Pierini – Uso de software sin licencia</w:t>
-      </w:r>
-      <w:r>
-        <w:rPr>
-          <w:rFonts w:ascii="Montserrat" w:hAnsi="Montserrat"/>
-          <w:sz w:val="26"/>
-          <w:szCs w:val="26"/>
-        </w:rPr>
-        <w:t xml:space="preserve">: </w:t>
-      </w:r>
-      <w:r>
-        <w:rPr>
-          <w:rFonts w:ascii="Montserrat" w:hAnsi="Montserrat"/>
-          <w:sz w:val="26"/>
-          <w:szCs w:val="26"/>
-        </w:rPr>
-        <w:t>https://cspabogados.com.ar/uso-de-software-sin-licencia/</w:t>
-      </w:r>
-    </w:p>
-    <w:p>
-      <w:pPr>
-        <w:rPr>
-          <w:rFonts w:ascii="Montserrat" w:hAnsi="Montserrat"/>
-          <w:sz w:val="26"/>
-          <w:szCs w:val="26"/>
-        </w:rPr>
-      </w:pPr>
-      <w:r>
-        <w:rPr>
-          <w:rFonts w:ascii="Montserrat" w:hAnsi="Montserrat"/>
-          <w:sz w:val="26"/>
-          <w:szCs w:val="26"/>
-        </w:rPr>
-        <w:t xml:space="preserve">• </w:t>
-      </w:r>
-      <w:r>
-        <w:rPr>
-          <w:rFonts w:ascii="Montserrat" w:hAnsi="Montserrat"/>
-          <w:sz w:val="26"/>
-          <w:szCs w:val="26"/>
-        </w:rPr>
-        <w:t xml:space="preserve"> </w:t>
-      </w:r>
-      <w:r>
-        <w:rPr>
-          <w:rFonts w:ascii="Montserrat" w:hAnsi="Montserrat"/>
-          <w:sz w:val="26"/>
-          <w:szCs w:val="26"/>
-        </w:rPr>
-        <w:t>Noticias Argentinas – Fraude digital en Argentina</w:t>
-      </w:r>
-      <w:r>
-        <w:rPr>
-          <w:rFonts w:ascii="Montserrat" w:hAnsi="Montserrat"/>
-          <w:sz w:val="26"/>
-          <w:szCs w:val="26"/>
-        </w:rPr>
-        <w:t xml:space="preserve">: </w:t>
-      </w:r>
-      <w:r>
-        <w:rPr>
-          <w:rFonts w:ascii="Montserrat" w:hAnsi="Montserrat"/>
-          <w:sz w:val="26"/>
-          <w:szCs w:val="26"/>
-        </w:rPr>
-        <w:t>https://noticiasargentinas.com/sociedad/fraude-digital-en-argentina--3-de-cada-4-usuarios-ya-fueron-victimas_a68975554ffabc38d528a1d35</w:t>
-      </w:r>
-    </w:p>
-    <w:p>
-      <w:pPr>
-        <w:rPr>
-          <w:rFonts w:ascii="Montserrat" w:hAnsi="Montserrat"/>
-          <w:sz w:val="26"/>
-          <w:szCs w:val="26"/>
-        </w:rPr>
-      </w:pPr>
-    </w:p>
-    <w:p>
-      <w:pPr>
-        <w:rPr>
-          <w:rFonts w:ascii="Montserrat" w:hAnsi="Montserrat"/>
-          <w:sz w:val="26"/>
-          <w:szCs w:val="26"/>
-        </w:rPr>
-      </w:pPr>
-      <w:r>
-        <w:rPr>
-          <w:rFonts w:ascii="Montserrat" w:hAnsi="Montserrat"/>
-          <w:sz w:val="26"/>
-          <w:szCs w:val="26"/>
-        </w:rPr>
-        <w:t>6. CONCLUSIÓN</w:t>
-      </w:r>
-    </w:p>
-    <w:p>
-      <w:pPr>
-        <w:rPr>
-          <w:rFonts w:ascii="Montserrat" w:hAnsi="Montserrat"/>
-          <w:sz w:val="26"/>
-          <w:szCs w:val="26"/>
-        </w:rPr>
-      </w:pPr>
-      <w:r>
-        <w:rPr>
-          <w:rFonts w:ascii="Montserrat" w:hAnsi="Montserrat"/>
-          <w:sz w:val="26"/>
-          <w:szCs w:val="26"/>
-        </w:rPr>
-        <w:t>En un entorno cada vez más digitalizado, los delitos informáticos representan una amenaza constante para la seguridad de los usuarios, las empresas y los sistemas. Frente a este desafío, el rol del profesional en programación adquiere una responsabilidad clave: no solo desarrollar soluciones funcionales, sino también seguras, éticas y alineadas con las normativas vigentes.</w:t>
-      </w:r>
-    </w:p>
-    <w:p>
-      <w:pPr>
-        <w:rPr>
-          <w:rFonts w:ascii="Montserrat" w:hAnsi="Montserrat"/>
-          <w:sz w:val="26"/>
-          <w:szCs w:val="26"/>
-        </w:rPr>
-      </w:pPr>
-      <w:r>
-        <w:rPr>
-          <w:rFonts w:ascii="Montserrat" w:hAnsi="Montserrat"/>
-          <w:sz w:val="26"/>
-          <w:szCs w:val="26"/>
-        </w:rPr>
-        <w:t>A lo largo de este trabajo se abordaron los principales tipos de delitos informáticos, sus consecuencias legales, las soluciones técnicas aplicables desde el desarrollo de software, y el marco normativo que los regula tanto a nivel nacional como internacional. Se destacó la importancia de aplicar buenas prácticas de seguridad, proteger los datos personales, educar a los usuarios y mantenerse actualizado frente a nuevas amenazas.</w:t>
-      </w:r>
-    </w:p>
-    <w:p>
-      <w:pPr>
-        <w:rPr>
-          <w:rFonts w:ascii="Montserrat" w:hAnsi="Montserrat"/>
-          <w:sz w:val="26"/>
-          <w:szCs w:val="26"/>
-        </w:rPr>
-      </w:pPr>
-      <w:r>
-        <w:rPr>
-          <w:rFonts w:ascii="Montserrat" w:hAnsi="Montserrat"/>
-          <w:sz w:val="26"/>
-          <w:szCs w:val="26"/>
-        </w:rPr>
-        <w:t>Como programadora, asumir este compromiso implica diseñar sistemas robustos, respetar la privacidad de los usuarios, y contribuir activamente a un entorno digital más seguro y confiable. La prevención y el conocimiento son las herramientas más poderosas para enfrentar los delitos informáticos con responsabilidad profesional.</w:t>
+        <w:t xml:space="preserve">En un entorno cada vez más digitalizado, los delitos informáticos representan una amenaza constante para la seguridad de los usuarios, las empresas y los sistemas. </w:t>
+      </w:r>
+    </w:p>
+    <w:p>
+      <w:pPr>
+        <w:rPr>
+          <w:rFonts w:ascii="Montserrat" w:hAnsi="Montserrat"/>
+          <w:sz w:val="26"/>
+          <w:szCs w:val="26"/>
+        </w:rPr>
+      </w:pPr>
+      <w:r>
+        <w:rPr>
+          <w:rFonts w:ascii="Montserrat" w:hAnsi="Montserrat"/>
+          <w:sz w:val="26"/>
+          <w:szCs w:val="26"/>
+        </w:rPr>
+        <w:t>Frente a este desafío, el rol del profesional en programación adquiere una responsabilidad clave: no solo desarrollar soluciones funcionales, sino también seguras, éticas y alineadas con las normativas vigentes.</w:t>
+      </w:r>
+    </w:p>
+    <w:p>
+      <w:pPr>
+        <w:rPr>
+          <w:rFonts w:ascii="Montserrat" w:hAnsi="Montserrat"/>
+          <w:sz w:val="26"/>
+          <w:szCs w:val="26"/>
+        </w:rPr>
+      </w:pPr>
+      <w:r>
+        <w:rPr>
+          <w:rFonts w:ascii="Montserrat" w:hAnsi="Montserrat"/>
+          <w:sz w:val="26"/>
+          <w:szCs w:val="26"/>
+        </w:rPr>
+        <w:t xml:space="preserve">A lo largo de este trabajo se abordaron los principales tipos de delitos informáticos, sus consecuencias legales, las soluciones técnicas aplicables desde el desarrollo de software, y el marco normativo que los regula tanto a nivel nacional como internacional. </w:t>
+      </w:r>
+    </w:p>
+    <w:p>
+      <w:pPr>
+        <w:rPr>
+          <w:rFonts w:ascii="Montserrat" w:hAnsi="Montserrat"/>
+          <w:sz w:val="26"/>
+          <w:szCs w:val="26"/>
+        </w:rPr>
+      </w:pPr>
+      <w:r>
+        <w:rPr>
+          <w:rFonts w:ascii="Montserrat" w:hAnsi="Montserrat"/>
+          <w:sz w:val="26"/>
+          <w:szCs w:val="26"/>
+        </w:rPr>
+        <w:t>Se destacó la importancia de aplicar buenas prácticas de seguridad, proteger los datos personales, educar a los usuarios y mantenerse actualizado frente a nuevas amenazas.</w:t>
+      </w:r>
+    </w:p>
+    <w:p>
+      <w:pPr>
+        <w:rPr>
+          <w:rFonts w:ascii="Montserrat" w:hAnsi="Montserrat"/>
+          <w:sz w:val="26"/>
+          <w:szCs w:val="26"/>
+        </w:rPr>
+      </w:pPr>
+      <w:r>
+        <w:rPr>
+          <w:rFonts w:ascii="Montserrat" w:hAnsi="Montserrat"/>
+          <w:sz w:val="26"/>
+          <w:szCs w:val="26"/>
+        </w:rPr>
+        <w:t xml:space="preserve">Como programadora, asumir este compromiso implica diseñar sistemas robustos, respetar la privacidad de los usuarios, y contribuir activamente a un entorno digital más seguro y confiable. </w:t>
+      </w:r>
+    </w:p>
+    <w:p>
+      <w:pPr>
+        <w:rPr>
+          <w:rFonts w:ascii="Montserrat" w:hAnsi="Montserrat"/>
+          <w:sz w:val="26"/>
+          <w:szCs w:val="26"/>
+        </w:rPr>
+      </w:pPr>
+      <w:r>
+        <w:rPr>
+          <w:rFonts w:ascii="Montserrat" w:hAnsi="Montserrat"/>
+          <w:sz w:val="26"/>
+          <w:szCs w:val="26"/>
+        </w:rPr>
+        <w:t>La prevención y el conocimiento son las herramientas más poderosas para enfrentar los delitos informáticos con responsabilidad profesional.</w:t>
       </w:r>
     </w:p>
     <w:sectPr>
-      <w:headerReference w:type="default" r:id="rId7"/>
-      <w:pgSz w:w="12240" w:h="20160" w:code="5"/>
-      <w:pgMar w:top="1417" w:right="1701" w:bottom="1417" w:left="1701" w:header="708" w:footer="708" w:gutter="0"/>
+      <w:pgSz w:w="11906" w:h="16838" w:code="9"/>
+      <w:pgMar w:top="964" w:right="1701" w:bottom="1418" w:left="1701" w:header="709" w:footer="709" w:gutter="0"/>
       <w:cols w:space="708"/>
       <w:docGrid w:linePitch="360"/>
     </w:sectPr>
@@ -4299,55 +4452,6 @@
     </w:p>
   </w:footnote>
 </w:footnotes>
-</file>
-
-<file path=word/header1.xml><?xml version="1.0" encoding="utf-8"?>
-<w:hdr xmlns:wpc="http://schemas.microsoft.com/office/word/2010/wordprocessingCanvas" xmlns:cx="http://schemas.microsoft.com/office/drawing/2014/chartex" xmlns:cx1="http://schemas.microsoft.com/office/drawing/2015/9/8/chartex" xmlns:cx2="http://schemas.microsoft.com/office/drawing/2015/10/21/chartex" xmlns:cx3="http://schemas.microsoft.com/office/drawing/2016/5/9/chartex" xmlns:cx4="http://schemas.microsoft.com/office/drawing/2016/5/10/chartex" xmlns:cx5="http://schemas.microsoft.com/office/drawing/2016/5/11/chartex" xmlns:cx6="http://schemas.microsoft.com/office/drawing/2016/5/12/chartex" xmlns:cx7="http://schemas.microsoft.com/office/drawing/2016/5/13/chartex" xmlns:cx8="http://schemas.microsoft.com/office/drawing/2016/5/14/chartex" xmlns:mc="http://schemas.openxmlformats.org/markup-compatibility/2006" xmlns:aink="http://schemas.microsoft.com/office/drawing/2016/ink" xmlns:am3d="http://schemas.microsoft.com/office/drawing/2017/model3d" xmlns:o="urn:schemas-microsoft-com:office:office" xmlns:oel="http://schemas.microsoft.com/office/2019/extlst" xmlns:r="http://schemas.openxmlformats.org/officeDocument/2006/relationships" xmlns:m="http://schemas.openxmlformats.org/officeDocument/2006/math" xmlns:v="urn:schemas-microsoft-com:vml" xmlns:wp14="http://schemas.microsoft.com/office/word/2010/wordprocessingDrawing" xmlns:wp="http://schemas.openxmlformats.org/drawingml/2006/wordprocessingDrawing" xmlns:w10="urn:schemas-microsoft-com:office:word" xmlns:w="http://schemas.openxmlformats.org/wordprocessingml/2006/main" xmlns:w14="http://schemas.microsoft.com/office/word/2010/wordml" xmlns:w15="http://schemas.microsoft.com/office/word/2012/wordml" xmlns:w16cex="http://schemas.microsoft.com/office/word/2018/wordml/cex" xmlns:w16cid="http://schemas.microsoft.com/office/word/2016/wordml/cid" xmlns:w16="http://schemas.microsoft.com/office/word/2018/wordml" xmlns:w16du="http://schemas.microsoft.com/office/word/2023/wordml/word16du" xmlns:w16sdtdh="http://schemas.microsoft.com/office/word/2020/wordml/sdtdatahash" xmlns:w16sdtfl="http://schemas.microsoft.com/office/word/2024/wordml/sdtformatlock" xmlns:w16se="http://schemas.microsoft.com/office/word/2015/wordml/symex" xmlns:wpg="http://schemas.microsoft.com/office/word/2010/wordprocessingGroup" xmlns:wpi="http://schemas.microsoft.com/office/word/2010/wordprocessingInk" xmlns:wne="http://schemas.microsoft.com/office/word/2006/wordml" xmlns:wps="http://schemas.microsoft.com/office/word/2010/wordprocessingShape" mc:Ignorable="w14 w15 w16se w16cid w16 w16cex w16sdtdh w16sdtfl w16du wp14">
-  <w:p>
-    <w:pPr>
-      <w:pStyle w:val="Encabezado"/>
-      <w:jc w:val="center"/>
-    </w:pPr>
-    <w:r>
-      <w:t xml:space="preserve">Maria Mercedes </w:t>
-    </w:r>
-    <w:proofErr w:type="gramStart"/>
-    <w:r>
-      <w:t>Atim</w:t>
-    </w:r>
-    <w:r>
-      <w:t xml:space="preserve">  -</w:t>
-    </w:r>
-    <w:proofErr w:type="gramEnd"/>
-    <w:r>
-      <w:t xml:space="preserve">  Legajo </w:t>
-    </w:r>
-    <w:proofErr w:type="gramStart"/>
-    <w:r>
-      <w:t>10998  -</w:t>
-    </w:r>
-    <w:proofErr w:type="gramEnd"/>
-    <w:r>
-      <w:t xml:space="preserve">  UTN </w:t>
-    </w:r>
-    <w:proofErr w:type="gramStart"/>
-    <w:r>
-      <w:t>FRSR  -</w:t>
-    </w:r>
-    <w:proofErr w:type="gramEnd"/>
-    <w:r>
-      <w:t xml:space="preserve">  Legislación 2025</w:t>
-    </w:r>
-  </w:p>
-  <w:p>
-    <w:pPr>
-      <w:pStyle w:val="Encabezado"/>
-      <w:rPr>
-        <w:rFonts w:ascii="Montserrat" w:hAnsi="Montserrat"/>
-      </w:rPr>
-    </w:pPr>
-  </w:p>
-</w:hdr>
 </file>
 
 <file path=word/numbering.xml><?xml version="1.0" encoding="utf-8"?>
@@ -5110,6 +5214,7 @@
   <w:style w:type="character" w:default="1" w:styleId="Fuentedeprrafopredeter">
     <w:name w:val="Default Paragraph Font"/>
     <w:uiPriority w:val="1"/>
+    <w:semiHidden/>
     <w:unhideWhenUsed/>
   </w:style>
   <w:style w:type="table" w:default="1" w:styleId="Tablanormal">

</xml_diff>